<commit_message>
various N report (sample, population, etc) fixed
</commit_message>
<xml_diff>
--- a/report/SAP-2022-007-GJ-v02.docx
+++ b/report/SAP-2022-007-GJ-v02.docx
@@ -1,10 +1,10 @@
 
 <file path=word/document.xml><?xml version="1.0" encoding="utf-8"?>
-<w:document xmlns:o="urn:schemas-microsoft-com:office:office" xmlns:r="http://schemas.openxmlformats.org/officeDocument/2006/relationships" xmlns:v="urn:schemas-microsoft-com:vml" xmlns:w="http://schemas.openxmlformats.org/wordprocessingml/2006/main" xmlns:w10="urn:schemas-microsoft-com:office:word" xmlns:wp="http://schemas.openxmlformats.org/drawingml/2006/wordprocessingDrawing" xmlns:wps="http://schemas.microsoft.com/office/word/2010/wordprocessingShape" xmlns:wpg="http://schemas.microsoft.com/office/word/2010/wordprocessingGroup" xmlns:mc="http://schemas.openxmlformats.org/markup-compatibility/2006" xmlns:wp14="http://schemas.microsoft.com/office/word/2010/wordprocessingDrawing" xmlns:w14="http://schemas.microsoft.com/office/word/2010/wordml" mc:Ignorable="w14 wp14">
+<w:document xmlns:o="urn:schemas-microsoft-com:office:office" xmlns:r="http://schemas.openxmlformats.org/officeDocument/2006/relationships" xmlns:v="urn:schemas-microsoft-com:vml" xmlns:w="http://schemas.openxmlformats.org/wordprocessingml/2006/main" xmlns:w10="urn:schemas-microsoft-com:office:word" xmlns:wp="http://schemas.openxmlformats.org/drawingml/2006/wordprocessingDrawing" xmlns:wps="http://schemas.microsoft.com/office/word/2010/wordprocessingShape" xmlns:wpg="http://schemas.microsoft.com/office/word/2010/wordprocessingGroup" xmlns:mc="http://schemas.openxmlformats.org/markup-compatibility/2006" xmlns:wp14="http://schemas.microsoft.com/office/word/2010/wordprocessingDrawing" xmlns:w14="http://schemas.microsoft.com/office/word/2010/wordml" xmlns:w15="http://schemas.microsoft.com/office/word/2012/wordml" mc:Ignorable="w14 wp14 w15">
   <w:body>
     <w:p>
       <w:pPr>
-        <w:pStyle w:val="Ttulododocumento"/>
+        <w:pStyle w:val="Title"/>
         <w:keepNext w:val="true"/>
         <w:keepLines/>
         <w:spacing w:before="480" w:after="240"/>
@@ -18,7 +18,7 @@
     </w:p>
     <w:p>
       <w:pPr>
-        <w:pStyle w:val="Subttulo"/>
+        <w:pStyle w:val="Subtitle"/>
         <w:rPr/>
       </w:pPr>
       <w:r>
@@ -74,12 +74,13 @@
       <w:sdtContent>
         <w:p>
           <w:pPr>
-            <w:pStyle w:val="Ttulodosumrio"/>
+            <w:pStyle w:val="ContentsHeading"/>
             <w:numPr>
               <w:ilvl w:val="0"/>
               <w:numId w:val="0"/>
             </w:numPr>
             <w:spacing w:lineRule="auto" w:line="259" w:before="240" w:after="0"/>
+            <w:ind w:left="0" w:hanging="0"/>
             <w:jc w:val="center"/>
             <w:rPr>
               <w:rFonts w:ascii="Ubuntu" w:hAnsi="Ubuntu" w:eastAsia="" w:cs="" w:cstheme="majorBidi" w:eastAsiaTheme="majorEastAsia"/>
@@ -103,7 +104,7 @@
         </w:p>
         <w:p>
           <w:pPr>
-            <w:pStyle w:val="Sumrio1"/>
+            <w:pStyle w:val="Contents1"/>
             <w:tabs>
               <w:tab w:val="clear" w:pos="9360"/>
               <w:tab w:val="right" w:pos="9638" w:leader="dot"/>
@@ -116,14 +117,16 @@
           <w:r>
             <w:rPr>
               <w:webHidden/>
-              <w:rStyle w:val="Vnculodendice"/>
+              <w:rStyle w:val="IndexLink"/>
+              <w:vanish w:val="false"/>
             </w:rPr>
-            <w:instrText> TOC \z \o "1-3" \u \h</w:instrText>
+            <w:instrText xml:space="preserve"> TOC \z \o "1-3" \u \h</w:instrText>
           </w:r>
           <w:r>
             <w:rPr>
               <w:webHidden/>
-              <w:rStyle w:val="Vnculodendice"/>
+              <w:rStyle w:val="IndexLink"/>
+              <w:vanish w:val="false"/>
             </w:rPr>
             <w:fldChar w:fldCharType="separate"/>
           </w:r>
@@ -131,13 +134,14 @@
             <w:r>
               <w:rPr>
                 <w:webHidden/>
-                <w:rStyle w:val="Vnculodendice"/>
+                <w:rStyle w:val="IndexLink"/>
+                <w:vanish w:val="false"/>
               </w:rPr>
               <w:t xml:space="preserve"> </w:t>
             </w:r>
             <w:r>
               <w:rPr>
-                <w:rStyle w:val="Vnculodendice"/>
+                <w:rStyle w:val="IndexLink"/>
               </w:rPr>
               <w:t>1  Abbreviations</w:t>
               <w:tab/>
@@ -147,7 +151,7 @@
         </w:p>
         <w:p>
           <w:pPr>
-            <w:pStyle w:val="Sumrio1"/>
+            <w:pStyle w:val="Contents1"/>
             <w:tabs>
               <w:tab w:val="clear" w:pos="9360"/>
               <w:tab w:val="right" w:pos="9638" w:leader="dot"/>
@@ -158,13 +162,14 @@
             <w:r>
               <w:rPr>
                 <w:webHidden/>
-                <w:rStyle w:val="Vnculodendice"/>
+                <w:rStyle w:val="IndexLink"/>
+                <w:vanish w:val="false"/>
               </w:rPr>
               <w:t xml:space="preserve"> </w:t>
             </w:r>
             <w:r>
               <w:rPr>
-                <w:rStyle w:val="Vnculodendice"/>
+                <w:rStyle w:val="IndexLink"/>
               </w:rPr>
               <w:t>2  Context</w:t>
               <w:tab/>
@@ -174,7 +179,7 @@
         </w:p>
         <w:p>
           <w:pPr>
-            <w:pStyle w:val="Sumrio2"/>
+            <w:pStyle w:val="Contents2"/>
             <w:tabs>
               <w:tab w:val="clear" w:pos="9077"/>
               <w:tab w:val="right" w:pos="9638" w:leader="dot"/>
@@ -185,13 +190,14 @@
             <w:r>
               <w:rPr>
                 <w:webHidden/>
-                <w:rStyle w:val="Vnculodendice"/>
+                <w:rStyle w:val="IndexLink"/>
+                <w:vanish w:val="false"/>
               </w:rPr>
               <w:t xml:space="preserve"> </w:t>
             </w:r>
             <w:r>
               <w:rPr>
-                <w:rStyle w:val="Vnculodendice"/>
+                <w:rStyle w:val="IndexLink"/>
               </w:rPr>
               <w:t>2.1  Objectives</w:t>
               <w:tab/>
@@ -201,7 +207,7 @@
         </w:p>
         <w:p>
           <w:pPr>
-            <w:pStyle w:val="Sumrio2"/>
+            <w:pStyle w:val="Contents2"/>
             <w:tabs>
               <w:tab w:val="clear" w:pos="9077"/>
               <w:tab w:val="right" w:pos="9638" w:leader="dot"/>
@@ -212,13 +218,14 @@
             <w:r>
               <w:rPr>
                 <w:webHidden/>
-                <w:rStyle w:val="Vnculodendice"/>
+                <w:rStyle w:val="IndexLink"/>
+                <w:vanish w:val="false"/>
               </w:rPr>
               <w:t xml:space="preserve"> </w:t>
             </w:r>
             <w:r>
               <w:rPr>
-                <w:rStyle w:val="Vnculodendice"/>
+                <w:rStyle w:val="IndexLink"/>
               </w:rPr>
               <w:t>2.2  Hypotheses</w:t>
               <w:tab/>
@@ -228,7 +235,7 @@
         </w:p>
         <w:p>
           <w:pPr>
-            <w:pStyle w:val="Sumrio2"/>
+            <w:pStyle w:val="Contents2"/>
             <w:tabs>
               <w:tab w:val="clear" w:pos="9077"/>
               <w:tab w:val="right" w:pos="9638" w:leader="dot"/>
@@ -239,13 +246,14 @@
             <w:r>
               <w:rPr>
                 <w:webHidden/>
-                <w:rStyle w:val="Vnculodendice"/>
+                <w:rStyle w:val="IndexLink"/>
+                <w:vanish w:val="false"/>
               </w:rPr>
               <w:t xml:space="preserve"> </w:t>
             </w:r>
             <w:r>
               <w:rPr>
-                <w:rStyle w:val="Vnculodendice"/>
+                <w:rStyle w:val="IndexLink"/>
               </w:rPr>
               <w:t>2.3  Study design</w:t>
               <w:tab/>
@@ -255,7 +263,7 @@
         </w:p>
         <w:p>
           <w:pPr>
-            <w:pStyle w:val="Sumrio1"/>
+            <w:pStyle w:val="Contents1"/>
             <w:tabs>
               <w:tab w:val="clear" w:pos="9360"/>
               <w:tab w:val="right" w:pos="9638" w:leader="dot"/>
@@ -266,13 +274,14 @@
             <w:r>
               <w:rPr>
                 <w:webHidden/>
-                <w:rStyle w:val="Vnculodendice"/>
+                <w:rStyle w:val="IndexLink"/>
+                <w:vanish w:val="false"/>
               </w:rPr>
               <w:t xml:space="preserve"> </w:t>
             </w:r>
             <w:r>
               <w:rPr>
-                <w:rStyle w:val="Vnculodendice"/>
+                <w:rStyle w:val="IndexLink"/>
               </w:rPr>
               <w:t>3  Data</w:t>
               <w:tab/>
@@ -282,7 +291,7 @@
         </w:p>
         <w:p>
           <w:pPr>
-            <w:pStyle w:val="Sumrio2"/>
+            <w:pStyle w:val="Contents2"/>
             <w:tabs>
               <w:tab w:val="clear" w:pos="9077"/>
               <w:tab w:val="right" w:pos="9638" w:leader="dot"/>
@@ -293,13 +302,14 @@
             <w:r>
               <w:rPr>
                 <w:webHidden/>
-                <w:rStyle w:val="Vnculodendice"/>
+                <w:rStyle w:val="IndexLink"/>
+                <w:vanish w:val="false"/>
               </w:rPr>
               <w:t xml:space="preserve"> </w:t>
             </w:r>
             <w:r>
               <w:rPr>
-                <w:rStyle w:val="Vnculodendice"/>
+                <w:rStyle w:val="IndexLink"/>
               </w:rPr>
               <w:t>3.1  Raw data</w:t>
               <w:tab/>
@@ -309,7 +319,7 @@
         </w:p>
         <w:p>
           <w:pPr>
-            <w:pStyle w:val="Sumrio2"/>
+            <w:pStyle w:val="Contents2"/>
             <w:tabs>
               <w:tab w:val="clear" w:pos="9077"/>
               <w:tab w:val="right" w:pos="9638" w:leader="dot"/>
@@ -320,13 +330,14 @@
             <w:r>
               <w:rPr>
                 <w:webHidden/>
-                <w:rStyle w:val="Vnculodendice"/>
+                <w:rStyle w:val="IndexLink"/>
+                <w:vanish w:val="false"/>
               </w:rPr>
               <w:t xml:space="preserve"> </w:t>
             </w:r>
             <w:r>
               <w:rPr>
-                <w:rStyle w:val="Vnculodendice"/>
+                <w:rStyle w:val="IndexLink"/>
               </w:rPr>
               <w:t>3.2  Analytical dataset</w:t>
               <w:tab/>
@@ -336,7 +347,7 @@
         </w:p>
         <w:p>
           <w:pPr>
-            <w:pStyle w:val="Sumrio1"/>
+            <w:pStyle w:val="Contents1"/>
             <w:tabs>
               <w:tab w:val="clear" w:pos="9360"/>
               <w:tab w:val="right" w:pos="9638" w:leader="dot"/>
@@ -347,13 +358,14 @@
             <w:r>
               <w:rPr>
                 <w:webHidden/>
-                <w:rStyle w:val="Vnculodendice"/>
+                <w:rStyle w:val="IndexLink"/>
+                <w:vanish w:val="false"/>
               </w:rPr>
               <w:t xml:space="preserve"> </w:t>
             </w:r>
             <w:r>
               <w:rPr>
-                <w:rStyle w:val="Vnculodendice"/>
+                <w:rStyle w:val="IndexLink"/>
               </w:rPr>
               <w:t>4  Study variables</w:t>
               <w:tab/>
@@ -363,7 +375,7 @@
         </w:p>
         <w:p>
           <w:pPr>
-            <w:pStyle w:val="Sumrio2"/>
+            <w:pStyle w:val="Contents2"/>
             <w:tabs>
               <w:tab w:val="clear" w:pos="9077"/>
               <w:tab w:val="right" w:pos="9638" w:leader="dot"/>
@@ -374,13 +386,14 @@
             <w:r>
               <w:rPr>
                 <w:webHidden/>
-                <w:rStyle w:val="Vnculodendice"/>
+                <w:rStyle w:val="IndexLink"/>
+                <w:vanish w:val="false"/>
               </w:rPr>
               <w:t xml:space="preserve"> </w:t>
             </w:r>
             <w:r>
               <w:rPr>
-                <w:rStyle w:val="Vnculodendice"/>
+                <w:rStyle w:val="IndexLink"/>
               </w:rPr>
               <w:t>4.1  Primary and secondary outcomes</w:t>
               <w:tab/>
@@ -390,7 +403,7 @@
         </w:p>
         <w:p>
           <w:pPr>
-            <w:pStyle w:val="Sumrio2"/>
+            <w:pStyle w:val="Contents2"/>
             <w:tabs>
               <w:tab w:val="clear" w:pos="9077"/>
               <w:tab w:val="right" w:pos="9638" w:leader="dot"/>
@@ -401,13 +414,14 @@
             <w:r>
               <w:rPr>
                 <w:webHidden/>
-                <w:rStyle w:val="Vnculodendice"/>
+                <w:rStyle w:val="IndexLink"/>
+                <w:vanish w:val="false"/>
               </w:rPr>
               <w:t xml:space="preserve"> </w:t>
             </w:r>
             <w:r>
               <w:rPr>
-                <w:rStyle w:val="Vnculodendice"/>
+                <w:rStyle w:val="IndexLink"/>
               </w:rPr>
               <w:t>4.2  Covariates</w:t>
               <w:tab/>
@@ -417,7 +431,7 @@
         </w:p>
         <w:p>
           <w:pPr>
-            <w:pStyle w:val="Sumrio1"/>
+            <w:pStyle w:val="Contents1"/>
             <w:tabs>
               <w:tab w:val="clear" w:pos="9360"/>
               <w:tab w:val="right" w:pos="9638" w:leader="dot"/>
@@ -428,13 +442,14 @@
             <w:r>
               <w:rPr>
                 <w:webHidden/>
-                <w:rStyle w:val="Vnculodendice"/>
+                <w:rStyle w:val="IndexLink"/>
+                <w:vanish w:val="false"/>
               </w:rPr>
               <w:t xml:space="preserve"> </w:t>
             </w:r>
             <w:r>
               <w:rPr>
-                <w:rStyle w:val="Vnculodendice"/>
+                <w:rStyle w:val="IndexLink"/>
               </w:rPr>
               <w:t>5  Statistical methods</w:t>
               <w:tab/>
@@ -444,7 +459,7 @@
         </w:p>
         <w:p>
           <w:pPr>
-            <w:pStyle w:val="Sumrio2"/>
+            <w:pStyle w:val="Contents2"/>
             <w:tabs>
               <w:tab w:val="clear" w:pos="9077"/>
               <w:tab w:val="right" w:pos="9638" w:leader="dot"/>
@@ -455,13 +470,14 @@
             <w:r>
               <w:rPr>
                 <w:webHidden/>
-                <w:rStyle w:val="Vnculodendice"/>
+                <w:rStyle w:val="IndexLink"/>
+                <w:vanish w:val="false"/>
               </w:rPr>
               <w:t xml:space="preserve"> </w:t>
             </w:r>
             <w:r>
               <w:rPr>
-                <w:rStyle w:val="Vnculodendice"/>
+                <w:rStyle w:val="IndexLink"/>
               </w:rPr>
               <w:t>5.1  Statistical analyses</w:t>
               <w:tab/>
@@ -471,7 +487,7 @@
         </w:p>
         <w:p>
           <w:pPr>
-            <w:pStyle w:val="Sumrio3"/>
+            <w:pStyle w:val="Contents3"/>
             <w:tabs>
               <w:tab w:val="clear" w:pos="8794"/>
               <w:tab w:val="right" w:pos="9638" w:leader="dot"/>
@@ -482,13 +498,14 @@
             <w:r>
               <w:rPr>
                 <w:webHidden/>
-                <w:rStyle w:val="Vnculodendice"/>
+                <w:rStyle w:val="IndexLink"/>
+                <w:vanish w:val="false"/>
               </w:rPr>
               <w:t xml:space="preserve"> </w:t>
             </w:r>
             <w:r>
               <w:rPr>
-                <w:rStyle w:val="Vnculodendice"/>
+                <w:rStyle w:val="IndexLink"/>
               </w:rPr>
               <w:t>5.1.1  Descriptive analyses</w:t>
               <w:tab/>
@@ -498,7 +515,7 @@
         </w:p>
         <w:p>
           <w:pPr>
-            <w:pStyle w:val="Sumrio3"/>
+            <w:pStyle w:val="Contents3"/>
             <w:tabs>
               <w:tab w:val="clear" w:pos="8794"/>
               <w:tab w:val="right" w:pos="9638" w:leader="dot"/>
@@ -509,13 +526,14 @@
             <w:r>
               <w:rPr>
                 <w:webHidden/>
-                <w:rStyle w:val="Vnculodendice"/>
+                <w:rStyle w:val="IndexLink"/>
+                <w:vanish w:val="false"/>
               </w:rPr>
               <w:t xml:space="preserve"> </w:t>
             </w:r>
             <w:r>
               <w:rPr>
-                <w:rStyle w:val="Vnculodendice"/>
+                <w:rStyle w:val="IndexLink"/>
               </w:rPr>
               <w:t>5.1.2  Inferential analyses</w:t>
               <w:tab/>
@@ -525,7 +543,7 @@
         </w:p>
         <w:p>
           <w:pPr>
-            <w:pStyle w:val="Sumrio3"/>
+            <w:pStyle w:val="Contents3"/>
             <w:tabs>
               <w:tab w:val="clear" w:pos="8794"/>
               <w:tab w:val="right" w:pos="9638" w:leader="dot"/>
@@ -536,13 +554,14 @@
             <w:r>
               <w:rPr>
                 <w:webHidden/>
-                <w:rStyle w:val="Vnculodendice"/>
+                <w:rStyle w:val="IndexLink"/>
+                <w:vanish w:val="false"/>
               </w:rPr>
               <w:t xml:space="preserve"> </w:t>
             </w:r>
             <w:r>
               <w:rPr>
-                <w:rStyle w:val="Vnculodendice"/>
+                <w:rStyle w:val="IndexLink"/>
               </w:rPr>
               <w:t>5.1.3  Statistical modeling</w:t>
               <w:tab/>
@@ -552,7 +571,7 @@
         </w:p>
         <w:p>
           <w:pPr>
-            <w:pStyle w:val="Sumrio3"/>
+            <w:pStyle w:val="Contents3"/>
             <w:tabs>
               <w:tab w:val="clear" w:pos="8794"/>
               <w:tab w:val="right" w:pos="9638" w:leader="dot"/>
@@ -563,13 +582,14 @@
             <w:r>
               <w:rPr>
                 <w:webHidden/>
-                <w:rStyle w:val="Vnculodendice"/>
+                <w:rStyle w:val="IndexLink"/>
+                <w:vanish w:val="false"/>
               </w:rPr>
               <w:t xml:space="preserve"> </w:t>
             </w:r>
             <w:r>
               <w:rPr>
-                <w:rStyle w:val="Vnculodendice"/>
+                <w:rStyle w:val="IndexLink"/>
               </w:rPr>
               <w:t>5.1.4  Missing data</w:t>
               <w:tab/>
@@ -579,7 +599,7 @@
         </w:p>
         <w:p>
           <w:pPr>
-            <w:pStyle w:val="Sumrio2"/>
+            <w:pStyle w:val="Contents2"/>
             <w:tabs>
               <w:tab w:val="clear" w:pos="9077"/>
               <w:tab w:val="right" w:pos="9638" w:leader="dot"/>
@@ -590,13 +610,14 @@
             <w:r>
               <w:rPr>
                 <w:webHidden/>
-                <w:rStyle w:val="Vnculodendice"/>
+                <w:rStyle w:val="IndexLink"/>
+                <w:vanish w:val="false"/>
               </w:rPr>
               <w:t xml:space="preserve"> </w:t>
             </w:r>
             <w:r>
               <w:rPr>
-                <w:rStyle w:val="Vnculodendice"/>
+                <w:rStyle w:val="IndexLink"/>
               </w:rPr>
               <w:t>5.2  Significance and Confidence Intervals</w:t>
               <w:tab/>
@@ -606,7 +627,7 @@
         </w:p>
         <w:p>
           <w:pPr>
-            <w:pStyle w:val="Sumrio2"/>
+            <w:pStyle w:val="Contents2"/>
             <w:tabs>
               <w:tab w:val="clear" w:pos="9077"/>
               <w:tab w:val="right" w:pos="9638" w:leader="dot"/>
@@ -617,13 +638,14 @@
             <w:r>
               <w:rPr>
                 <w:webHidden/>
-                <w:rStyle w:val="Vnculodendice"/>
+                <w:rStyle w:val="IndexLink"/>
+                <w:vanish w:val="false"/>
               </w:rPr>
               <w:t xml:space="preserve"> </w:t>
             </w:r>
             <w:r>
               <w:rPr>
-                <w:rStyle w:val="Vnculodendice"/>
+                <w:rStyle w:val="IndexLink"/>
               </w:rPr>
               <w:t>5.3  Study size and Power</w:t>
               <w:tab/>
@@ -633,7 +655,7 @@
         </w:p>
         <w:p>
           <w:pPr>
-            <w:pStyle w:val="Sumrio2"/>
+            <w:pStyle w:val="Contents2"/>
             <w:tabs>
               <w:tab w:val="clear" w:pos="9077"/>
               <w:tab w:val="right" w:pos="9638" w:leader="dot"/>
@@ -644,13 +666,14 @@
             <w:r>
               <w:rPr>
                 <w:webHidden/>
-                <w:rStyle w:val="Vnculodendice"/>
+                <w:rStyle w:val="IndexLink"/>
+                <w:vanish w:val="false"/>
               </w:rPr>
               <w:t xml:space="preserve"> </w:t>
             </w:r>
             <w:r>
               <w:rPr>
-                <w:rStyle w:val="Vnculodendice"/>
+                <w:rStyle w:val="IndexLink"/>
               </w:rPr>
               <w:t>5.4  Statistical packages</w:t>
               <w:tab/>
@@ -660,7 +683,7 @@
         </w:p>
         <w:p>
           <w:pPr>
-            <w:pStyle w:val="Sumrio1"/>
+            <w:pStyle w:val="Contents1"/>
             <w:tabs>
               <w:tab w:val="clear" w:pos="9360"/>
               <w:tab w:val="right" w:pos="9638" w:leader="dot"/>
@@ -671,13 +694,14 @@
             <w:r>
               <w:rPr>
                 <w:webHidden/>
-                <w:rStyle w:val="Vnculodendice"/>
+                <w:rStyle w:val="IndexLink"/>
+                <w:vanish w:val="false"/>
               </w:rPr>
               <w:t xml:space="preserve"> </w:t>
             </w:r>
             <w:r>
               <w:rPr>
-                <w:rStyle w:val="Vnculodendice"/>
+                <w:rStyle w:val="IndexLink"/>
               </w:rPr>
               <w:t>6  Observations and limitations</w:t>
               <w:tab/>
@@ -687,7 +711,7 @@
         </w:p>
         <w:p>
           <w:pPr>
-            <w:pStyle w:val="Sumrio1"/>
+            <w:pStyle w:val="Contents1"/>
             <w:tabs>
               <w:tab w:val="clear" w:pos="9360"/>
               <w:tab w:val="right" w:pos="9638" w:leader="dot"/>
@@ -698,13 +722,14 @@
             <w:r>
               <w:rPr>
                 <w:webHidden/>
-                <w:rStyle w:val="Vnculodendice"/>
+                <w:rStyle w:val="IndexLink"/>
+                <w:vanish w:val="false"/>
               </w:rPr>
               <w:t xml:space="preserve"> </w:t>
             </w:r>
             <w:r>
               <w:rPr>
-                <w:rStyle w:val="Vnculodendice"/>
+                <w:rStyle w:val="IndexLink"/>
               </w:rPr>
               <w:t>7  References</w:t>
               <w:tab/>
@@ -714,7 +739,7 @@
         </w:p>
         <w:p>
           <w:pPr>
-            <w:pStyle w:val="Sumrio1"/>
+            <w:pStyle w:val="Contents1"/>
             <w:tabs>
               <w:tab w:val="clear" w:pos="9360"/>
               <w:tab w:val="right" w:pos="9638" w:leader="dot"/>
@@ -725,13 +750,14 @@
             <w:r>
               <w:rPr>
                 <w:webHidden/>
-                <w:rStyle w:val="Vnculodendice"/>
+                <w:rStyle w:val="IndexLink"/>
+                <w:vanish w:val="false"/>
               </w:rPr>
               <w:t xml:space="preserve"> </w:t>
             </w:r>
             <w:r>
               <w:rPr>
-                <w:rStyle w:val="Vnculodendice"/>
+                <w:rStyle w:val="IndexLink"/>
               </w:rPr>
               <w:t>8  Appendix</w:t>
               <w:tab/>
@@ -741,7 +767,7 @@
         </w:p>
         <w:p>
           <w:pPr>
-            <w:pStyle w:val="Sumrio2"/>
+            <w:pStyle w:val="Contents2"/>
             <w:tabs>
               <w:tab w:val="clear" w:pos="9077"/>
               <w:tab w:val="right" w:pos="9638" w:leader="dot"/>
@@ -752,13 +778,14 @@
             <w:r>
               <w:rPr>
                 <w:webHidden/>
-                <w:rStyle w:val="Vnculodendice"/>
+                <w:rStyle w:val="IndexLink"/>
+                <w:vanish w:val="false"/>
               </w:rPr>
               <w:t xml:space="preserve"> </w:t>
             </w:r>
             <w:r>
               <w:rPr>
-                <w:rStyle w:val="Vnculodendice"/>
+                <w:rStyle w:val="IndexLink"/>
               </w:rPr>
               <w:t>8.1  Availability</w:t>
               <w:tab/>
@@ -767,7 +794,7 @@
           </w:hyperlink>
           <w:r>
             <w:rPr>
-              <w:rStyle w:val="Vnculodendice"/>
+              <w:rStyle w:val="IndexLink"/>
             </w:rPr>
             <w:fldChar w:fldCharType="end"/>
           </w:r>
@@ -787,7 +814,7 @@
               <wp:inline distT="0" distB="0" distL="0" distR="0">
                 <wp:extent cx="6121400" cy="20320"/>
                 <wp:effectExtent l="0" t="0" r="0" b="0"/>
-                <wp:docPr id="1" name="Forma1"/>
+                <wp:docPr id="1" name="Shape1"/>
                 <a:graphic xmlns:a="http://schemas.openxmlformats.org/drawingml/2006/main">
                   <a:graphicData uri="http://schemas.microsoft.com/office/word/2010/wordprocessingShape">
                     <wps:wsp>
@@ -795,7 +822,7 @@
                       <wps:spPr>
                         <a:xfrm>
                           <a:off x="0" y="0"/>
-                          <a:ext cx="6120720" cy="19800"/>
+                          <a:ext cx="6121440" cy="20160"/>
                         </a:xfrm>
                         <a:prstGeom prst="rect">
                           <a:avLst/>
@@ -827,7 +854,7 @@
           </mc:Choice>
           <mc:Fallback>
             <w:pict>
-              <v:rect id="shape_0" ID="Forma1" path="m0,0l-2147483645,0l-2147483645,-2147483646l0,-2147483646xe" fillcolor="white" stroked="t" o:allowincell="f" style="position:absolute;margin-left:0pt;margin-top:-1.6pt;width:481.9pt;height:1.5pt;mso-wrap-style:none;v-text-anchor:middle;mso-position-vertical:top">
+              <v:rect id="shape_0" ID="Shape1" path="m0,0l-2147483645,0l-2147483645,-2147483646l0,-2147483646xe" fillcolor="white" stroked="t" o:allowincell="f" style="position:absolute;margin-left:0pt;margin-top:-1.65pt;width:481.95pt;height:1.55pt;mso-wrap-style:none;v-text-anchor:middle;mso-position-vertical:top">
                 <v:fill o:detectmouseclick="t" type="solid" color2="black"/>
                 <v:stroke color="black" joinstyle="round" endcap="flat"/>
                 <w10:wrap type="square"/>
@@ -851,7 +878,7 @@
     </w:p>
     <w:p>
       <w:pPr>
-        <w:pStyle w:val="Ttulododocumento"/>
+        <w:pStyle w:val="Title"/>
         <w:rPr/>
       </w:pPr>
       <w:r>
@@ -861,7 +888,7 @@
     </w:p>
     <w:p>
       <w:pPr>
-        <w:pStyle w:val="Corpodotexto"/>
+        <w:pStyle w:val="TextBody"/>
         <w:rPr/>
       </w:pPr>
       <w:r>
@@ -1227,7 +1254,7 @@
               <wp:inline distT="0" distB="0" distL="0" distR="0">
                 <wp:extent cx="1905" cy="20320"/>
                 <wp:effectExtent l="0" t="0" r="0" b="0"/>
-                <wp:docPr id="2" name="Forma2"/>
+                <wp:docPr id="2" name="Shape2"/>
                 <a:graphic xmlns:a="http://schemas.openxmlformats.org/drawingml/2006/main">
                   <a:graphicData uri="http://schemas.microsoft.com/office/word/2010/wordprocessingShape">
                     <wps:wsp>
@@ -1235,7 +1262,7 @@
                       <wps:spPr>
                         <a:xfrm>
                           <a:off x="0" y="0"/>
-                          <a:ext cx="1440" cy="19800"/>
+                          <a:ext cx="1800" cy="20160"/>
                         </a:xfrm>
                         <a:prstGeom prst="rect">
                           <a:avLst/>
@@ -1267,7 +1294,7 @@
           </mc:Choice>
           <mc:Fallback>
             <w:pict>
-              <v:rect id="shape_0" ID="Forma2" path="m0,0l-2147483645,0l-2147483645,-2147483646l0,-2147483646xe" fillcolor="white" stroked="t" o:allowincell="f" style="position:absolute;margin-left:0pt;margin-top:-1.6pt;width:0.05pt;height:1.5pt;mso-wrap-style:none;v-text-anchor:middle;mso-position-vertical:top">
+              <v:rect id="shape_0" ID="Shape2" path="m0,0l-2147483645,0l-2147483645,-2147483646l0,-2147483646xe" fillcolor="white" stroked="t" o:allowincell="f" style="position:absolute;margin-left:0pt;margin-top:-1.65pt;width:0.1pt;height:1.55pt;mso-wrap-style:none;v-text-anchor:middle;mso-position-vertical:top">
                 <v:fill o:detectmouseclick="t" type="solid" color2="black"/>
                 <v:stroke color="black" joinstyle="round" endcap="flat"/>
                 <w10:wrap type="square"/>
@@ -1279,7 +1306,7 @@
     </w:p>
     <w:p>
       <w:pPr>
-        <w:pStyle w:val="Ttulo1"/>
+        <w:pStyle w:val="Heading1"/>
         <w:rPr/>
       </w:pPr>
       <w:bookmarkStart w:id="0" w:name="__RefHeading___Toc697_785382680"/>
@@ -1349,7 +1376,7 @@
     </w:p>
     <w:p>
       <w:pPr>
-        <w:pStyle w:val="Ttulo1"/>
+        <w:pStyle w:val="Heading1"/>
         <w:rPr/>
       </w:pPr>
       <w:bookmarkStart w:id="2" w:name="__RefHeading___Toc699_785382680"/>
@@ -1371,7 +1398,7 @@
     </w:p>
     <w:p>
       <w:pPr>
-        <w:pStyle w:val="Ttulo2"/>
+        <w:pStyle w:val="Heading2"/>
         <w:rPr/>
       </w:pPr>
       <w:bookmarkStart w:id="3" w:name="__RefHeading___Toc701_785382680"/>
@@ -1395,7 +1422,7 @@
     </w:p>
     <w:p>
       <w:pPr>
-        <w:pStyle w:val="Ttulo2"/>
+        <w:pStyle w:val="Heading2"/>
         <w:rPr/>
       </w:pPr>
       <w:bookmarkStart w:id="5" w:name="__RefHeading___Toc703_785382680"/>
@@ -1419,7 +1446,7 @@
     </w:p>
     <w:p>
       <w:pPr>
-        <w:pStyle w:val="Ttulo2"/>
+        <w:pStyle w:val="Heading2"/>
         <w:rPr/>
       </w:pPr>
       <w:bookmarkStart w:id="7" w:name="__RefHeading___Toc705_785382680"/>
@@ -1434,8 +1461,8 @@
         <w:pStyle w:val="FirstParagraph"/>
         <w:rPr/>
       </w:pPr>
-      <w:bookmarkStart w:id="8" w:name="study-design"/>
-      <w:bookmarkStart w:id="9" w:name="context"/>
+      <w:bookmarkStart w:id="8" w:name="context"/>
+      <w:bookmarkStart w:id="9" w:name="study-design"/>
       <w:bookmarkEnd w:id="8"/>
       <w:bookmarkEnd w:id="9"/>
       <w:r>
@@ -1445,7 +1472,7 @@
     </w:p>
     <w:p>
       <w:pPr>
-        <w:pStyle w:val="Ttulo1"/>
+        <w:pStyle w:val="Heading1"/>
         <w:rPr/>
       </w:pPr>
       <w:bookmarkStart w:id="10" w:name="__RefHeading___Toc707_785382680"/>
@@ -1457,7 +1484,7 @@
     </w:p>
     <w:p>
       <w:pPr>
-        <w:pStyle w:val="Ttulo2"/>
+        <w:pStyle w:val="Heading2"/>
         <w:rPr/>
       </w:pPr>
       <w:bookmarkStart w:id="11" w:name="__RefHeading___Toc709_785382680"/>
@@ -1499,19 +1526,19 @@
     </w:p>
     <w:p>
       <w:pPr>
-        <w:pStyle w:val="Corpodotexto"/>
-        <w:rPr/>
-      </w:pPr>
-      <w:r>
-        <w:rPr/>
-        <w:t>The raw data is expected to reflect a total employee population at NASA at 16809 employees but after cleaning procedures the observations in the analytical data represents a total of 15054 NASA employees. Survey questions measured responses in a 5-point Likert scale between 1 (strongly disagree) and 5 (strongly agree). Some questions offered the option to choose “X” (Don’t know) as the answer. These unknown answers were considered non-answers and treated as missing values (see section 5.1.4).</w:t>
+        <w:pStyle w:val="TextBody"/>
+        <w:rPr/>
+      </w:pPr>
+      <w:r>
+        <w:rPr/>
+        <w:t>The raw data is expected to reflect a total employee population at NASA at 16809 employees but after cleaning procedures the observations in the analytical data represents a total of 14908 NASA employees. Survey questions measured responses in a 5-point Likert scale between 1 (strongly disagree) and 5 (strongly agree). Some questions offered the option to choose “X” (Don’t know) as the answer. These unknown answers were considered non-answers and treated as missing values (see section 5.1.4).</w:t>
       </w:r>
       <w:bookmarkStart w:id="12" w:name="raw-data"/>
       <w:bookmarkEnd w:id="12"/>
     </w:p>
     <w:p>
       <w:pPr>
-        <w:pStyle w:val="Ttulo2"/>
+        <w:pStyle w:val="Heading2"/>
         <w:rPr/>
       </w:pPr>
       <w:bookmarkStart w:id="13" w:name="__RefHeading___Toc711_785382680"/>
@@ -1533,7 +1560,7 @@
     </w:p>
     <w:p>
       <w:pPr>
-        <w:pStyle w:val="Corpodotexto"/>
+        <w:pStyle w:val="TextBody"/>
         <w:rPr/>
       </w:pPr>
       <w:r>
@@ -1583,12 +1610,21 @@
     </w:p>
     <w:p>
       <w:pPr>
-        <w:pStyle w:val="Corpodotexto"/>
-        <w:rPr/>
-      </w:pPr>
-      <w:r>
-        <w:rPr/>
-        <w:t>After the cleaning process 7 variables were included in the analysis with 9493 observations. Table 1 shows the structure of the analytical dataset.</w:t>
+        <w:pStyle w:val="TextBody"/>
+        <w:rPr/>
+      </w:pPr>
+      <w:r>
+        <w:rPr/>
+        <w:t>After the cleaning process 7 variables were included in the analysis with 9405 observations. Table 1 shows the structure of the analytical dataset.</w:t>
+      </w:r>
+    </w:p>
+    <w:p>
+      <w:pPr>
+        <w:pStyle w:val="TextBody"/>
+        <w:rPr/>
+      </w:pPr>
+      <w:r>
+        <w:rPr/>
       </w:r>
     </w:p>
     <w:p>
@@ -1629,8 +1665,8 @@
         <w:gridCol w:w="801"/>
         <w:gridCol w:w="799"/>
         <w:gridCol w:w="1033"/>
-        <w:gridCol w:w="1032"/>
-        <w:gridCol w:w="1725"/>
+        <w:gridCol w:w="1033"/>
+        <w:gridCol w:w="1724"/>
       </w:tblGrid>
       <w:tr>
         <w:trPr/>
@@ -1906,7 +1942,7 @@
         </w:tc>
         <w:tc>
           <w:tcPr>
-            <w:tcW w:w="1032" w:type="dxa"/>
+            <w:tcW w:w="1033" w:type="dxa"/>
             <w:tcBorders>
               <w:top w:val="single" w:sz="4" w:space="0" w:color="000000"/>
               <w:left w:val="single" w:sz="4" w:space="0" w:color="000000"/>
@@ -1960,7 +1996,7 @@
         </w:tc>
         <w:tc>
           <w:tcPr>
-            <w:tcW w:w="1725" w:type="dxa"/>
+            <w:tcW w:w="1724" w:type="dxa"/>
             <w:tcBorders>
               <w:top w:val="single" w:sz="4" w:space="0" w:color="000000"/>
               <w:left w:val="single" w:sz="4" w:space="0" w:color="000000"/>
@@ -2274,7 +2310,7 @@
         </w:tc>
         <w:tc>
           <w:tcPr>
-            <w:tcW w:w="1032" w:type="dxa"/>
+            <w:tcW w:w="1033" w:type="dxa"/>
             <w:tcBorders>
               <w:left w:val="single" w:sz="4" w:space="0" w:color="000000"/>
               <w:bottom w:val="single" w:sz="4" w:space="0" w:color="000000"/>
@@ -2325,7 +2361,7 @@
         </w:tc>
         <w:tc>
           <w:tcPr>
-            <w:tcW w:w="1725" w:type="dxa"/>
+            <w:tcW w:w="1724" w:type="dxa"/>
             <w:tcBorders>
               <w:left w:val="single" w:sz="4" w:space="0" w:color="000000"/>
               <w:bottom w:val="single" w:sz="4" w:space="0" w:color="000000"/>
@@ -2636,7 +2672,7 @@
         </w:tc>
         <w:tc>
           <w:tcPr>
-            <w:tcW w:w="1032" w:type="dxa"/>
+            <w:tcW w:w="1033" w:type="dxa"/>
             <w:tcBorders>
               <w:left w:val="single" w:sz="4" w:space="0" w:color="000000"/>
               <w:bottom w:val="single" w:sz="4" w:space="0" w:color="000000"/>
@@ -2687,7 +2723,7 @@
         </w:tc>
         <w:tc>
           <w:tcPr>
-            <w:tcW w:w="1725" w:type="dxa"/>
+            <w:tcW w:w="1724" w:type="dxa"/>
             <w:tcBorders>
               <w:left w:val="single" w:sz="4" w:space="0" w:color="000000"/>
               <w:bottom w:val="single" w:sz="4" w:space="0" w:color="000000"/>
@@ -2998,7 +3034,7 @@
         </w:tc>
         <w:tc>
           <w:tcPr>
-            <w:tcW w:w="1032" w:type="dxa"/>
+            <w:tcW w:w="1033" w:type="dxa"/>
             <w:tcBorders>
               <w:left w:val="single" w:sz="4" w:space="0" w:color="000000"/>
               <w:bottom w:val="single" w:sz="4" w:space="0" w:color="000000"/>
@@ -3049,7 +3085,7 @@
         </w:tc>
         <w:tc>
           <w:tcPr>
-            <w:tcW w:w="1725" w:type="dxa"/>
+            <w:tcW w:w="1724" w:type="dxa"/>
             <w:tcBorders>
               <w:left w:val="single" w:sz="4" w:space="0" w:color="000000"/>
               <w:bottom w:val="single" w:sz="4" w:space="0" w:color="000000"/>
@@ -3360,7 +3396,7 @@
         </w:tc>
         <w:tc>
           <w:tcPr>
-            <w:tcW w:w="1032" w:type="dxa"/>
+            <w:tcW w:w="1033" w:type="dxa"/>
             <w:tcBorders>
               <w:left w:val="single" w:sz="4" w:space="0" w:color="000000"/>
               <w:bottom w:val="single" w:sz="4" w:space="0" w:color="000000"/>
@@ -3411,7 +3447,7 @@
         </w:tc>
         <w:tc>
           <w:tcPr>
-            <w:tcW w:w="1725" w:type="dxa"/>
+            <w:tcW w:w="1724" w:type="dxa"/>
             <w:tcBorders>
               <w:left w:val="single" w:sz="4" w:space="0" w:color="000000"/>
               <w:bottom w:val="single" w:sz="4" w:space="0" w:color="000000"/>
@@ -3476,43 +3512,20 @@
           <w:p>
             <w:pPr>
               <w:pStyle w:val="Compact"/>
-              <w:widowControl w:val="false"/>
               <w:jc w:val="center"/>
               <w:rPr>
                 <w:rFonts w:ascii="Ubuntu Mono" w:hAnsi="Ubuntu Mono"/>
-                <w:b w:val="false"/>
-                <w:b w:val="false"/>
-                <w:bCs w:val="false"/>
-                <w:i w:val="false"/>
-                <w:i w:val="false"/>
-                <w:iCs w:val="false"/>
-                <w:strike w:val="false"/>
-                <w:dstrike w:val="false"/>
-                <w:outline w:val="false"/>
-                <w:shadow w:val="false"/>
-                <w:color w:val="000000"/>
                 <w:sz w:val="18"/>
                 <w:szCs w:val="18"/>
-                <w:u w:val="none"/>
               </w:rPr>
             </w:pPr>
             <w:r>
               <w:rPr>
                 <w:rFonts w:ascii="Ubuntu Mono" w:hAnsi="Ubuntu Mono"/>
-                <w:b w:val="false"/>
-                <w:bCs w:val="false"/>
-                <w:i w:val="false"/>
-                <w:iCs w:val="false"/>
-                <w:strike w:val="false"/>
-                <w:dstrike w:val="false"/>
-                <w:outline w:val="false"/>
-                <w:shadow w:val="false"/>
-                <w:color w:val="000000"/>
                 <w:sz w:val="18"/>
                 <w:szCs w:val="18"/>
-                <w:u w:val="none"/>
-              </w:rPr>
-              <w:t>9493</w:t>
+              </w:rPr>
+              <w:t>9405</w:t>
             </w:r>
           </w:p>
         </w:tc>
@@ -3722,7 +3735,7 @@
         </w:tc>
         <w:tc>
           <w:tcPr>
-            <w:tcW w:w="1032" w:type="dxa"/>
+            <w:tcW w:w="1033" w:type="dxa"/>
             <w:tcBorders>
               <w:left w:val="single" w:sz="4" w:space="0" w:color="000000"/>
               <w:bottom w:val="single" w:sz="4" w:space="0" w:color="000000"/>
@@ -3773,7 +3786,7 @@
         </w:tc>
         <w:tc>
           <w:tcPr>
-            <w:tcW w:w="1725" w:type="dxa"/>
+            <w:tcW w:w="1724" w:type="dxa"/>
             <w:tcBorders>
               <w:left w:val="single" w:sz="4" w:space="0" w:color="000000"/>
               <w:bottom w:val="single" w:sz="4" w:space="0" w:color="000000"/>
@@ -3827,21 +3840,21 @@
     </w:tbl>
     <w:p>
       <w:pPr>
-        <w:pStyle w:val="Corpodotexto"/>
+        <w:pStyle w:val="TextBody"/>
         <w:rPr/>
       </w:pPr>
       <w:r>
         <w:rPr/>
         <w:t>The analytical dataset will be included in the private version of the report, and will be omitted from the public version of the report.</w:t>
       </w:r>
-      <w:bookmarkStart w:id="14" w:name="analytical-dataset"/>
-      <w:bookmarkStart w:id="15" w:name="data"/>
+      <w:bookmarkStart w:id="14" w:name="data"/>
+      <w:bookmarkStart w:id="15" w:name="analytical-dataset"/>
       <w:bookmarkEnd w:id="14"/>
       <w:bookmarkEnd w:id="15"/>
     </w:p>
     <w:p>
       <w:pPr>
-        <w:pStyle w:val="Ttulo1"/>
+        <w:pStyle w:val="Heading1"/>
         <w:rPr/>
       </w:pPr>
       <w:bookmarkStart w:id="16" w:name="__RefHeading___Toc713_785382680"/>
@@ -3853,7 +3866,7 @@
     </w:p>
     <w:p>
       <w:pPr>
-        <w:pStyle w:val="Ttulo2"/>
+        <w:pStyle w:val="Heading2"/>
         <w:rPr/>
       </w:pPr>
       <w:bookmarkStart w:id="17" w:name="__RefHeading___Toc715_785382680"/>
@@ -3885,41 +3898,13 @@
         <w:pStyle w:val="Compact"/>
         <w:numPr>
           <w:ilvl w:val="0"/>
-          <w:numId w:val="9"/>
-        </w:numPr>
-        <w:rPr/>
-      </w:pPr>
-      <w:r>
-        <w:rPr/>
-        <w:t>(Domain) Employee satisfaction</w:t>
-      </w:r>
-    </w:p>
-    <w:p>
-      <w:pPr>
-        <w:pStyle w:val="Compact"/>
-        <w:numPr>
-          <w:ilvl w:val="0"/>
-          <w:numId w:val="10"/>
-        </w:numPr>
-        <w:rPr/>
-      </w:pPr>
-      <w:r>
-        <w:rPr/>
-        <w:t>(Specific measurement) Survey question</w:t>
-      </w:r>
-    </w:p>
-    <w:p>
-      <w:pPr>
-        <w:pStyle w:val="Compact"/>
-        <w:numPr>
-          <w:ilvl w:val="0"/>
           <w:numId w:val="11"/>
         </w:numPr>
         <w:rPr/>
       </w:pPr>
       <w:r>
         <w:rPr/>
-        <w:t>(Specific metric) End value</w:t>
+        <w:t>(Domain) Employee satisfaction</w:t>
       </w:r>
     </w:p>
     <w:p>
@@ -3933,6 +3918,34 @@
       </w:pPr>
       <w:r>
         <w:rPr/>
+        <w:t>(Specific measurement) Survey question</w:t>
+      </w:r>
+    </w:p>
+    <w:p>
+      <w:pPr>
+        <w:pStyle w:val="Compact"/>
+        <w:numPr>
+          <w:ilvl w:val="0"/>
+          <w:numId w:val="13"/>
+        </w:numPr>
+        <w:rPr/>
+      </w:pPr>
+      <w:r>
+        <w:rPr/>
+        <w:t>(Specific metric) End value</w:t>
+      </w:r>
+    </w:p>
+    <w:p>
+      <w:pPr>
+        <w:pStyle w:val="Compact"/>
+        <w:numPr>
+          <w:ilvl w:val="0"/>
+          <w:numId w:val="14"/>
+        </w:numPr>
+        <w:rPr/>
+      </w:pPr>
+      <w:r>
+        <w:rPr/>
         <w:t>(Method of aggregation) Odds of participants that agree or strongly agree with survey question</w:t>
       </w:r>
     </w:p>
@@ -3951,7 +3964,7 @@
     </w:p>
     <w:p>
       <w:pPr>
-        <w:pStyle w:val="Corpodotexto"/>
+        <w:pStyle w:val="TextBody"/>
         <w:rPr/>
       </w:pPr>
       <w:r>
@@ -3963,7 +3976,7 @@
     </w:p>
     <w:p>
       <w:pPr>
-        <w:pStyle w:val="Ttulo2"/>
+        <w:pStyle w:val="Heading2"/>
         <w:rPr/>
       </w:pPr>
       <w:bookmarkStart w:id="19" w:name="__RefHeading___Toc717_785382680"/>
@@ -3982,14 +3995,14 @@
         <w:rPr/>
         <w:t>The association will be stratified by the sex of survey respondents.</w:t>
       </w:r>
-      <w:bookmarkStart w:id="20" w:name="covariates"/>
-      <w:bookmarkStart w:id="21" w:name="study-variables"/>
+      <w:bookmarkStart w:id="20" w:name="study-variables"/>
+      <w:bookmarkStart w:id="21" w:name="covariates"/>
       <w:bookmarkEnd w:id="20"/>
       <w:bookmarkEnd w:id="21"/>
     </w:p>
     <w:p>
       <w:pPr>
-        <w:pStyle w:val="Ttulo1"/>
+        <w:pStyle w:val="Heading1"/>
         <w:rPr/>
       </w:pPr>
       <w:bookmarkStart w:id="22" w:name="__RefHeading___Toc719_785382680"/>
@@ -4001,7 +4014,7 @@
     </w:p>
     <w:p>
       <w:pPr>
-        <w:pStyle w:val="Ttulo2"/>
+        <w:pStyle w:val="Heading2"/>
         <w:rPr/>
       </w:pPr>
       <w:bookmarkStart w:id="23" w:name="__RefHeading___Toc721_785382680"/>
@@ -4013,7 +4026,7 @@
     </w:p>
     <w:p>
       <w:pPr>
-        <w:pStyle w:val="Ttulo3"/>
+        <w:pStyle w:val="Heading3"/>
         <w:rPr/>
       </w:pPr>
       <w:bookmarkStart w:id="24" w:name="__RefHeading___Toc723_785382680"/>
@@ -4037,7 +4050,7 @@
     </w:p>
     <w:p>
       <w:pPr>
-        <w:pStyle w:val="Ttulo3"/>
+        <w:pStyle w:val="Heading3"/>
         <w:rPr/>
       </w:pPr>
       <w:bookmarkStart w:id="26" w:name="__RefHeading___Toc725_785382680"/>
@@ -4059,7 +4072,7 @@
     </w:p>
     <w:p>
       <w:pPr>
-        <w:pStyle w:val="Corpodotexto"/>
+        <w:pStyle w:val="TextBody"/>
         <w:rPr/>
       </w:pPr>
       <w:r>
@@ -4071,7 +4084,7 @@
     </w:p>
     <w:p>
       <w:pPr>
-        <w:pStyle w:val="Ttulo3"/>
+        <w:pStyle w:val="Heading3"/>
         <w:rPr/>
       </w:pPr>
       <w:bookmarkStart w:id="28" w:name="__RefHeading___Toc727_785382680"/>
@@ -4095,7 +4108,7 @@
     </w:p>
     <w:p>
       <w:pPr>
-        <w:pStyle w:val="Ttulo3"/>
+        <w:pStyle w:val="Heading3"/>
         <w:rPr/>
       </w:pPr>
       <w:bookmarkStart w:id="30" w:name="__RefHeading___Toc729_785382680"/>
@@ -4114,14 +4127,14 @@
         <w:rPr/>
         <w:t>No missing data imputation will be performed. All evaluations will be performed as complete case analyses.</w:t>
       </w:r>
-      <w:bookmarkStart w:id="31" w:name="missing-data"/>
-      <w:bookmarkStart w:id="32" w:name="statistical-analyses"/>
+      <w:bookmarkStart w:id="31" w:name="statistical-analyses"/>
+      <w:bookmarkStart w:id="32" w:name="missing-data"/>
       <w:bookmarkEnd w:id="31"/>
       <w:bookmarkEnd w:id="32"/>
     </w:p>
     <w:p>
       <w:pPr>
-        <w:pStyle w:val="Ttulo2"/>
+        <w:pStyle w:val="Heading2"/>
         <w:rPr/>
       </w:pPr>
       <w:bookmarkStart w:id="33" w:name="__RefHeading___Toc731_785382680"/>
@@ -4145,7 +4158,7 @@
     </w:p>
     <w:p>
       <w:pPr>
-        <w:pStyle w:val="Ttulo2"/>
+        <w:pStyle w:val="Heading2"/>
         <w:rPr/>
       </w:pPr>
       <w:bookmarkStart w:id="35" w:name="__RefHeading___Toc733_785382680"/>
@@ -4169,7 +4182,7 @@
     </w:p>
     <w:p>
       <w:pPr>
-        <w:pStyle w:val="Ttulo2"/>
+        <w:pStyle w:val="Heading2"/>
         <w:rPr/>
       </w:pPr>
       <w:bookmarkStart w:id="37" w:name="__RefHeading___Toc735_785382680"/>
@@ -4198,14 +4211,14 @@
         <w:rPr/>
         <w:t xml:space="preserve"> version 4.1.2.</w:t>
       </w:r>
-      <w:bookmarkStart w:id="38" w:name="statistical-packages"/>
-      <w:bookmarkStart w:id="39" w:name="statistical-methods"/>
+      <w:bookmarkStart w:id="38" w:name="statistical-methods"/>
+      <w:bookmarkStart w:id="39" w:name="statistical-packages"/>
       <w:bookmarkEnd w:id="38"/>
       <w:bookmarkEnd w:id="39"/>
     </w:p>
     <w:p>
       <w:pPr>
-        <w:pStyle w:val="Ttulo1"/>
+        <w:pStyle w:val="Heading1"/>
         <w:rPr/>
       </w:pPr>
       <w:bookmarkStart w:id="40" w:name="__RefHeading___Toc737_785382680"/>
@@ -4229,7 +4242,7 @@
     </w:p>
     <w:p>
       <w:pPr>
-        <w:pStyle w:val="Ttulo1"/>
+        <w:pStyle w:val="Heading1"/>
         <w:rPr/>
       </w:pPr>
       <w:bookmarkStart w:id="42" w:name="__RefHeading___Toc739_785382680"/>
@@ -4244,7 +4257,7 @@
         <w:pStyle w:val="Compact"/>
         <w:numPr>
           <w:ilvl w:val="0"/>
-          <w:numId w:val="13"/>
+          <w:numId w:val="15"/>
         </w:numPr>
         <w:rPr/>
       </w:pPr>
@@ -4265,7 +4278,7 @@
         <w:pStyle w:val="Compact"/>
         <w:numPr>
           <w:ilvl w:val="0"/>
-          <w:numId w:val="14"/>
+          <w:numId w:val="16"/>
         </w:numPr>
         <w:rPr/>
       </w:pPr>
@@ -4291,7 +4304,7 @@
         <w:pStyle w:val="Compact"/>
         <w:numPr>
           <w:ilvl w:val="0"/>
-          <w:numId w:val="15"/>
+          <w:numId w:val="17"/>
         </w:numPr>
         <w:rPr/>
       </w:pPr>
@@ -4317,7 +4330,7 @@
         <w:pStyle w:val="Compact"/>
         <w:numPr>
           <w:ilvl w:val="0"/>
-          <w:numId w:val="16"/>
+          <w:numId w:val="18"/>
         </w:numPr>
         <w:rPr/>
       </w:pPr>
@@ -4342,7 +4355,7 @@
     </w:p>
     <w:p>
       <w:pPr>
-        <w:pStyle w:val="Ttulo1"/>
+        <w:pStyle w:val="Heading1"/>
         <w:rPr/>
       </w:pPr>
       <w:bookmarkStart w:id="44" w:name="__RefHeading___Toc741_785382680"/>
@@ -4364,7 +4377,7 @@
     </w:p>
     <w:p>
       <w:pPr>
-        <w:pStyle w:val="Ttulo2"/>
+        <w:pStyle w:val="Heading2"/>
         <w:rPr/>
       </w:pPr>
       <w:bookmarkStart w:id="45" w:name="__RefHeading___Toc743_785382680"/>
@@ -4397,7 +4410,7 @@
     </w:p>
     <w:p>
       <w:pPr>
-        <w:pStyle w:val="Corpodotexto"/>
+        <w:pStyle w:val="TextBody"/>
         <w:spacing w:before="180" w:after="180"/>
         <w:rPr/>
       </w:pPr>
@@ -4428,7 +4441,7 @@
 </file>
 
 <file path=word/footer1.xml><?xml version="1.0" encoding="utf-8"?>
-<w:ftr xmlns:o="urn:schemas-microsoft-com:office:office" xmlns:r="http://schemas.openxmlformats.org/officeDocument/2006/relationships" xmlns:v="urn:schemas-microsoft-com:vml" xmlns:w="http://schemas.openxmlformats.org/wordprocessingml/2006/main" xmlns:w10="urn:schemas-microsoft-com:office:word" xmlns:wp="http://schemas.openxmlformats.org/drawingml/2006/wordprocessingDrawing" xmlns:wps="http://schemas.microsoft.com/office/word/2010/wordprocessingShape" xmlns:wpg="http://schemas.microsoft.com/office/word/2010/wordprocessingGroup" xmlns:mc="http://schemas.openxmlformats.org/markup-compatibility/2006" xmlns:wp14="http://schemas.microsoft.com/office/word/2010/wordprocessingDrawing" xmlns:w14="http://schemas.microsoft.com/office/word/2010/wordml" mc:Ignorable="w14 wp14">
+<w:ftr xmlns:o="urn:schemas-microsoft-com:office:office" xmlns:r="http://schemas.openxmlformats.org/officeDocument/2006/relationships" xmlns:v="urn:schemas-microsoft-com:vml" xmlns:w="http://schemas.openxmlformats.org/wordprocessingml/2006/main" xmlns:w10="urn:schemas-microsoft-com:office:word" xmlns:wp="http://schemas.openxmlformats.org/drawingml/2006/wordprocessingDrawing" xmlns:wps="http://schemas.microsoft.com/office/word/2010/wordprocessingShape" xmlns:wpg="http://schemas.microsoft.com/office/word/2010/wordprocessingGroup" xmlns:mc="http://schemas.openxmlformats.org/markup-compatibility/2006" xmlns:wp14="http://schemas.microsoft.com/office/word/2010/wordprocessingDrawing" xmlns:w14="http://schemas.microsoft.com/office/word/2010/wordml" xmlns:w15="http://schemas.microsoft.com/office/word/2012/wordml" mc:Ignorable="w14 wp14 w15">
   <w:p>
     <w:pPr>
       <w:pStyle w:val="CabealhoeRodap"/>
@@ -4457,7 +4470,7 @@
             <wp:inline distT="0" distB="0" distL="0" distR="0">
               <wp:extent cx="6137275" cy="36195"/>
               <wp:effectExtent l="0" t="0" r="0" b="0"/>
-              <wp:docPr id="4" name="Forma4"/>
+              <wp:docPr id="4" name="Shape4"/>
               <a:graphic xmlns:a="http://schemas.openxmlformats.org/drawingml/2006/main">
                 <a:graphicData uri="http://schemas.microsoft.com/office/word/2010/wordprocessingShape">
                   <wps:wsp>
@@ -4465,7 +4478,7 @@
                     <wps:spPr>
                       <a:xfrm>
                         <a:off x="0" y="0"/>
-                        <a:ext cx="6136560" cy="35640"/>
+                        <a:ext cx="6137280" cy="36360"/>
                       </a:xfrm>
                       <a:prstGeom prst="rect">
                         <a:avLst/>
@@ -4494,7 +4507,7 @@
         </mc:Choice>
         <mc:Fallback>
           <w:pict>
-            <v:rect id="shape_0" ID="Forma4" path="m0,0l-2147483645,0l-2147483645,-2147483646l0,-2147483646xe" fillcolor="white" stroked="t" o:allowincell="f" style="position:absolute;margin-left:0pt;margin-top:-2.85pt;width:483.15pt;height:2.75pt;mso-wrap-style:none;v-text-anchor:middle;mso-position-vertical:top">
+            <v:rect id="shape_0" ID="Shape4" path="m0,0l-2147483645,0l-2147483645,-2147483646l0,-2147483646xe" fillcolor="white" stroked="t" o:allowincell="f" style="position:absolute;margin-left:0pt;margin-top:-2.9pt;width:483.2pt;height:2.8pt;mso-wrap-style:none;v-text-anchor:middle;mso-position-vertical:top">
               <v:fill o:detectmouseclick="t" type="solid" color2="black"/>
               <v:stroke color="black" joinstyle="round" endcap="flat"/>
               <w10:wrap type="square"/>
@@ -4523,8 +4536,8 @@
       <w:gridCol w:w="1633"/>
       <w:gridCol w:w="194"/>
       <w:gridCol w:w="974"/>
-      <w:gridCol w:w="201"/>
-      <w:gridCol w:w="638"/>
+      <w:gridCol w:w="202"/>
+      <w:gridCol w:w="637"/>
       <w:gridCol w:w="183"/>
       <w:gridCol w:w="1059"/>
     </w:tblGrid>
@@ -4804,7 +4817,7 @@
       </w:tc>
       <w:tc>
         <w:tcPr>
-          <w:tcW w:w="201" w:type="dxa"/>
+          <w:tcW w:w="202" w:type="dxa"/>
           <w:tcBorders/>
           <w:vAlign w:val="center"/>
         </w:tcPr>
@@ -4826,7 +4839,7 @@
       </w:tc>
       <w:tc>
         <w:tcPr>
-          <w:tcW w:w="638" w:type="dxa"/>
+          <w:tcW w:w="637" w:type="dxa"/>
           <w:tcBorders/>
           <w:vAlign w:val="center"/>
         </w:tcPr>
@@ -4891,7 +4904,7 @@
           </w:r>
           <w:r>
             <w:rPr/>
-            <w:instrText> DATE \@"yyyy" </w:instrText>
+            <w:instrText xml:space="preserve"> DATE \@"yyyy" </w:instrText>
           </w:r>
           <w:r>
             <w:rPr/>
@@ -5005,7 +5018,7 @@
             <w:rPr>
               <w:lang w:val="en-US" w:eastAsia="en-US" w:bidi="ar-SA"/>
             </w:rPr>
-            <w:instrText> PAGE </w:instrText>
+            <w:instrText xml:space="preserve"> PAGE </w:instrText>
           </w:r>
           <w:r>
             <w:rPr>
@@ -5047,7 +5060,7 @@
             <w:rPr>
               <w:lang w:val="en-US" w:eastAsia="en-US" w:bidi="ar-SA"/>
             </w:rPr>
-            <w:instrText> NUMPAGES </w:instrText>
+            <w:instrText xml:space="preserve"> NUMPAGES </w:instrText>
           </w:r>
           <w:r>
             <w:rPr>
@@ -5085,7 +5098,7 @@
 </file>
 
 <file path=word/header1.xml><?xml version="1.0" encoding="utf-8"?>
-<w:hdr xmlns:o="urn:schemas-microsoft-com:office:office" xmlns:r="http://schemas.openxmlformats.org/officeDocument/2006/relationships" xmlns:v="urn:schemas-microsoft-com:vml" xmlns:w="http://schemas.openxmlformats.org/wordprocessingml/2006/main" xmlns:w10="urn:schemas-microsoft-com:office:word" xmlns:wp="http://schemas.openxmlformats.org/drawingml/2006/wordprocessingDrawing" xmlns:wps="http://schemas.microsoft.com/office/word/2010/wordprocessingShape" xmlns:wpg="http://schemas.microsoft.com/office/word/2010/wordprocessingGroup" xmlns:mc="http://schemas.openxmlformats.org/markup-compatibility/2006" xmlns:wp14="http://schemas.microsoft.com/office/word/2010/wordprocessingDrawing" xmlns:w14="http://schemas.microsoft.com/office/word/2010/wordml" mc:Ignorable="w14 wp14">
+<w:hdr xmlns:o="urn:schemas-microsoft-com:office:office" xmlns:r="http://schemas.openxmlformats.org/officeDocument/2006/relationships" xmlns:v="urn:schemas-microsoft-com:vml" xmlns:w="http://schemas.openxmlformats.org/wordprocessingml/2006/main" xmlns:w10="urn:schemas-microsoft-com:office:word" xmlns:wp="http://schemas.openxmlformats.org/drawingml/2006/wordprocessingDrawing" xmlns:wps="http://schemas.microsoft.com/office/word/2010/wordprocessingShape" xmlns:wpg="http://schemas.microsoft.com/office/word/2010/wordprocessingGroup" xmlns:mc="http://schemas.openxmlformats.org/markup-compatibility/2006" xmlns:wp14="http://schemas.microsoft.com/office/word/2010/wordprocessingDrawing" xmlns:w14="http://schemas.microsoft.com/office/word/2010/wordml" xmlns:w15="http://schemas.microsoft.com/office/word/2012/wordml" mc:Ignorable="w14 wp14 w15">
   <w:tbl>
     <w:tblPr>
       <w:tblW w:w="9638" w:type="dxa"/>
@@ -5231,7 +5244,7 @@
             <wp:inline distT="0" distB="0" distL="0" distR="0">
               <wp:extent cx="6137275" cy="36195"/>
               <wp:effectExtent l="0" t="0" r="0" b="0"/>
-              <wp:docPr id="3" name="Forma3"/>
+              <wp:docPr id="3" name="Shape3"/>
               <a:graphic xmlns:a="http://schemas.openxmlformats.org/drawingml/2006/main">
                 <a:graphicData uri="http://schemas.microsoft.com/office/word/2010/wordprocessingShape">
                   <wps:wsp>
@@ -5239,7 +5252,7 @@
                     <wps:spPr>
                       <a:xfrm>
                         <a:off x="0" y="0"/>
-                        <a:ext cx="6136560" cy="35640"/>
+                        <a:ext cx="6137280" cy="36360"/>
                       </a:xfrm>
                       <a:prstGeom prst="rect">
                         <a:avLst/>
@@ -5268,7 +5281,7 @@
         </mc:Choice>
         <mc:Fallback>
           <w:pict>
-            <v:rect id="shape_0" ID="Forma3" path="m0,0l-2147483645,0l-2147483645,-2147483646l0,-2147483646xe" fillcolor="white" stroked="t" o:allowincell="f" style="position:absolute;margin-left:0pt;margin-top:-2.85pt;width:483.15pt;height:2.75pt;mso-wrap-style:none;v-text-anchor:middle;mso-position-vertical:top">
+            <v:rect id="shape_0" ID="Shape3" path="m0,0l-2147483645,0l-2147483645,-2147483646l0,-2147483646xe" fillcolor="white" stroked="t" o:allowincell="f" style="position:absolute;margin-left:0pt;margin-top:-2.9pt;width:483.2pt;height:2.8pt;mso-wrap-style:none;v-text-anchor:middle;mso-position-vertical:top">
               <v:fill o:detectmouseclick="t" type="solid" color2="black"/>
               <v:stroke color="black" joinstyle="round" endcap="flat"/>
               <w10:wrap type="square"/>
@@ -5286,7 +5299,7 @@
   <w:abstractNum w:abstractNumId="1">
     <w:lvl w:ilvl="0">
       <w:start w:val="1"/>
-      <w:pStyle w:val="Ttulo1"/>
+      <w:pStyle w:val="Heading1"/>
       <w:numFmt w:val="decimal"/>
       <w:lvlText w:val=" %1 "/>
       <w:lvlJc w:val="left"/>
@@ -5296,10 +5309,11 @@
         </w:tabs>
         <w:ind w:left="0" w:hanging="0"/>
       </w:pPr>
+      <w:rPr/>
     </w:lvl>
     <w:lvl w:ilvl="1">
       <w:start w:val="1"/>
-      <w:pStyle w:val="Ttulo2"/>
+      <w:pStyle w:val="Heading2"/>
       <w:numFmt w:val="decimal"/>
       <w:lvlText w:val=" %1.%2 "/>
       <w:lvlJc w:val="left"/>
@@ -5309,10 +5323,11 @@
         </w:tabs>
         <w:ind w:left="0" w:hanging="0"/>
       </w:pPr>
+      <w:rPr/>
     </w:lvl>
     <w:lvl w:ilvl="2">
       <w:start w:val="1"/>
-      <w:pStyle w:val="Ttulo3"/>
+      <w:pStyle w:val="Heading3"/>
       <w:numFmt w:val="decimal"/>
       <w:lvlText w:val=" %1.%2.%3 "/>
       <w:lvlJc w:val="left"/>
@@ -5322,10 +5337,11 @@
         </w:tabs>
         <w:ind w:left="0" w:hanging="0"/>
       </w:pPr>
+      <w:rPr/>
     </w:lvl>
     <w:lvl w:ilvl="3">
       <w:start w:val="1"/>
-      <w:pStyle w:val="Ttulo4"/>
+      <w:pStyle w:val="Heading4"/>
       <w:numFmt w:val="decimal"/>
       <w:lvlText w:val=" %1.%2.%3.%4 "/>
       <w:lvlJc w:val="left"/>
@@ -5335,10 +5351,11 @@
         </w:tabs>
         <w:ind w:left="0" w:hanging="0"/>
       </w:pPr>
+      <w:rPr/>
     </w:lvl>
     <w:lvl w:ilvl="4">
       <w:start w:val="1"/>
-      <w:pStyle w:val="Ttulo5"/>
+      <w:pStyle w:val="Heading5"/>
       <w:numFmt w:val="decimal"/>
       <w:lvlText w:val=" %1.%2.%3.%4.%5 "/>
       <w:lvlJc w:val="left"/>
@@ -5348,10 +5365,11 @@
         </w:tabs>
         <w:ind w:left="0" w:hanging="0"/>
       </w:pPr>
+      <w:rPr/>
     </w:lvl>
     <w:lvl w:ilvl="5">
       <w:start w:val="1"/>
-      <w:pStyle w:val="Ttulo6"/>
+      <w:pStyle w:val="Heading6"/>
       <w:numFmt w:val="decimal"/>
       <w:lvlText w:val=" %1.%2.%3.%4.%5.%6 "/>
       <w:lvlJc w:val="left"/>
@@ -5361,10 +5379,11 @@
         </w:tabs>
         <w:ind w:left="0" w:hanging="0"/>
       </w:pPr>
+      <w:rPr/>
     </w:lvl>
     <w:lvl w:ilvl="6">
       <w:start w:val="1"/>
-      <w:pStyle w:val="Ttulo7"/>
+      <w:pStyle w:val="Heading7"/>
       <w:numFmt w:val="decimal"/>
       <w:lvlText w:val=" %1.%2.%3.%4.%5.%6.%7 "/>
       <w:lvlJc w:val="left"/>
@@ -5374,10 +5393,11 @@
         </w:tabs>
         <w:ind w:left="0" w:hanging="0"/>
       </w:pPr>
+      <w:rPr/>
     </w:lvl>
     <w:lvl w:ilvl="7">
       <w:start w:val="1"/>
-      <w:pStyle w:val="Ttulo8"/>
+      <w:pStyle w:val="Heading8"/>
       <w:numFmt w:val="decimal"/>
       <w:lvlText w:val=" %1.%2.%3.%4.%5.%6.%7.%8 "/>
       <w:lvlJc w:val="left"/>
@@ -5387,10 +5407,11 @@
         </w:tabs>
         <w:ind w:left="0" w:hanging="0"/>
       </w:pPr>
+      <w:rPr/>
     </w:lvl>
     <w:lvl w:ilvl="8">
       <w:start w:val="1"/>
-      <w:pStyle w:val="Ttulo9"/>
+      <w:pStyle w:val="Heading9"/>
       <w:numFmt w:val="decimal"/>
       <w:lvlText w:val=" %1.%2.%3.%4.%5.%6.%7.%8.%9 "/>
       <w:lvlJc w:val="left"/>
@@ -5400,6 +5421,7 @@
         </w:tabs>
         <w:ind w:left="0" w:hanging="0"/>
       </w:pPr>
+      <w:rPr/>
     </w:lvl>
   </w:abstractNum>
   <w:abstractNum w:abstractNumId="2">
@@ -5550,6 +5572,7 @@
         </w:tabs>
         <w:ind w:left="720" w:hanging="480"/>
       </w:pPr>
+      <w:rPr/>
     </w:lvl>
     <w:lvl w:ilvl="1">
       <w:start w:val="1"/>
@@ -5562,6 +5585,7 @@
         </w:tabs>
         <w:ind w:left="1440" w:hanging="480"/>
       </w:pPr>
+      <w:rPr/>
     </w:lvl>
     <w:lvl w:ilvl="2">
       <w:start w:val="1"/>
@@ -5574,6 +5598,7 @@
         </w:tabs>
         <w:ind w:left="2160" w:hanging="480"/>
       </w:pPr>
+      <w:rPr/>
     </w:lvl>
     <w:lvl w:ilvl="3">
       <w:start w:val="1"/>
@@ -5586,6 +5611,7 @@
         </w:tabs>
         <w:ind w:left="2880" w:hanging="480"/>
       </w:pPr>
+      <w:rPr/>
     </w:lvl>
     <w:lvl w:ilvl="4">
       <w:start w:val="1"/>
@@ -5598,6 +5624,7 @@
         </w:tabs>
         <w:ind w:left="3600" w:hanging="480"/>
       </w:pPr>
+      <w:rPr/>
     </w:lvl>
     <w:lvl w:ilvl="5">
       <w:start w:val="1"/>
@@ -5610,6 +5637,7 @@
         </w:tabs>
         <w:ind w:left="4320" w:hanging="480"/>
       </w:pPr>
+      <w:rPr/>
     </w:lvl>
     <w:lvl w:ilvl="6">
       <w:start w:val="1"/>
@@ -5622,6 +5650,7 @@
         </w:tabs>
         <w:ind w:left="5040" w:hanging="480"/>
       </w:pPr>
+      <w:rPr/>
     </w:lvl>
     <w:lvl w:ilvl="7">
       <w:start w:val="1"/>
@@ -5634,6 +5663,7 @@
         </w:tabs>
         <w:ind w:left="5760" w:hanging="480"/>
       </w:pPr>
+      <w:rPr/>
     </w:lvl>
     <w:lvl w:ilvl="8">
       <w:start w:val="1"/>
@@ -5646,6 +5676,7 @@
         </w:tabs>
         <w:ind w:left="6480" w:hanging="480"/>
       </w:pPr>
+      <w:rPr/>
     </w:lvl>
   </w:abstractNum>
   <w:abstractNum w:abstractNumId="4">
@@ -5660,6 +5691,7 @@
         </w:tabs>
         <w:ind w:left="720" w:hanging="480"/>
       </w:pPr>
+      <w:rPr/>
     </w:lvl>
     <w:lvl w:ilvl="1">
       <w:start w:val="1"/>
@@ -5672,6 +5704,7 @@
         </w:tabs>
         <w:ind w:left="1440" w:hanging="480"/>
       </w:pPr>
+      <w:rPr/>
     </w:lvl>
     <w:lvl w:ilvl="2">
       <w:start w:val="1"/>
@@ -5684,6 +5717,7 @@
         </w:tabs>
         <w:ind w:left="2160" w:hanging="480"/>
       </w:pPr>
+      <w:rPr/>
     </w:lvl>
     <w:lvl w:ilvl="3">
       <w:start w:val="1"/>
@@ -5696,6 +5730,7 @@
         </w:tabs>
         <w:ind w:left="2880" w:hanging="480"/>
       </w:pPr>
+      <w:rPr/>
     </w:lvl>
     <w:lvl w:ilvl="4">
       <w:start w:val="1"/>
@@ -5708,6 +5743,7 @@
         </w:tabs>
         <w:ind w:left="3600" w:hanging="480"/>
       </w:pPr>
+      <w:rPr/>
     </w:lvl>
     <w:lvl w:ilvl="5">
       <w:start w:val="1"/>
@@ -5720,6 +5756,7 @@
         </w:tabs>
         <w:ind w:left="4320" w:hanging="480"/>
       </w:pPr>
+      <w:rPr/>
     </w:lvl>
     <w:lvl w:ilvl="6">
       <w:start w:val="1"/>
@@ -5732,6 +5769,7 @@
         </w:tabs>
         <w:ind w:left="5040" w:hanging="480"/>
       </w:pPr>
+      <w:rPr/>
     </w:lvl>
     <w:lvl w:ilvl="7">
       <w:start w:val="1"/>
@@ -5744,6 +5782,7 @@
         </w:tabs>
         <w:ind w:left="5760" w:hanging="480"/>
       </w:pPr>
+      <w:rPr/>
     </w:lvl>
     <w:lvl w:ilvl="8">
       <w:start w:val="1"/>
@@ -5756,12 +5795,14 @@
         </w:tabs>
         <w:ind w:left="6480" w:hanging="480"/>
       </w:pPr>
+      <w:rPr/>
     </w:lvl>
   </w:abstractNum>
   <w:abstractNum w:abstractNumId="5">
     <w:lvl w:ilvl="0">
-      <w:numFmt w:val="bullet"/>
-      <w:lvlText w:val=""/>
+      <w:start w:val="1"/>
+      <w:numFmt w:val="decimal"/>
+      <w:lvlText w:val="%1."/>
       <w:lvlJc w:val="left"/>
       <w:pPr>
         <w:tabs>
@@ -5769,14 +5810,12 @@
         </w:tabs>
         <w:ind w:left="720" w:hanging="480"/>
       </w:pPr>
-      <w:rPr>
-        <w:rFonts w:ascii="Symbol" w:hAnsi="Symbol" w:cs="Symbol" w:hint="default"/>
-      </w:rPr>
+      <w:rPr/>
     </w:lvl>
     <w:lvl w:ilvl="1">
-      <w:start w:val="0"/>
-      <w:numFmt w:val="bullet"/>
-      <w:lvlText w:val=""/>
+      <w:start w:val="1"/>
+      <w:numFmt w:val="decimal"/>
+      <w:lvlText w:val="%2."/>
       <w:lvlJc w:val="left"/>
       <w:pPr>
         <w:tabs>
@@ -5784,14 +5823,12 @@
         </w:tabs>
         <w:ind w:left="1440" w:hanging="480"/>
       </w:pPr>
-      <w:rPr>
-        <w:rFonts w:ascii="Symbol" w:hAnsi="Symbol" w:cs="Symbol" w:hint="default"/>
-      </w:rPr>
+      <w:rPr/>
     </w:lvl>
     <w:lvl w:ilvl="2">
-      <w:start w:val="0"/>
-      <w:numFmt w:val="bullet"/>
-      <w:lvlText w:val=""/>
+      <w:start w:val="1"/>
+      <w:numFmt w:val="decimal"/>
+      <w:lvlText w:val="%3."/>
       <w:lvlJc w:val="left"/>
       <w:pPr>
         <w:tabs>
@@ -5799,14 +5836,12 @@
         </w:tabs>
         <w:ind w:left="2160" w:hanging="480"/>
       </w:pPr>
-      <w:rPr>
-        <w:rFonts w:ascii="Symbol" w:hAnsi="Symbol" w:cs="Symbol" w:hint="default"/>
-      </w:rPr>
+      <w:rPr/>
     </w:lvl>
     <w:lvl w:ilvl="3">
-      <w:start w:val="0"/>
-      <w:numFmt w:val="bullet"/>
-      <w:lvlText w:val=""/>
+      <w:start w:val="1"/>
+      <w:numFmt w:val="decimal"/>
+      <w:lvlText w:val="%4."/>
       <w:lvlJc w:val="left"/>
       <w:pPr>
         <w:tabs>
@@ -5814,14 +5849,12 @@
         </w:tabs>
         <w:ind w:left="2880" w:hanging="480"/>
       </w:pPr>
-      <w:rPr>
-        <w:rFonts w:ascii="Symbol" w:hAnsi="Symbol" w:cs="Symbol" w:hint="default"/>
-      </w:rPr>
+      <w:rPr/>
     </w:lvl>
     <w:lvl w:ilvl="4">
-      <w:start w:val="0"/>
-      <w:numFmt w:val="bullet"/>
-      <w:lvlText w:val=""/>
+      <w:start w:val="1"/>
+      <w:numFmt w:val="decimal"/>
+      <w:lvlText w:val="%5."/>
       <w:lvlJc w:val="left"/>
       <w:pPr>
         <w:tabs>
@@ -5829,14 +5862,12 @@
         </w:tabs>
         <w:ind w:left="3600" w:hanging="480"/>
       </w:pPr>
-      <w:rPr>
-        <w:rFonts w:ascii="Symbol" w:hAnsi="Symbol" w:cs="Symbol" w:hint="default"/>
-      </w:rPr>
+      <w:rPr/>
     </w:lvl>
     <w:lvl w:ilvl="5">
-      <w:start w:val="0"/>
-      <w:numFmt w:val="bullet"/>
-      <w:lvlText w:val=""/>
+      <w:start w:val="1"/>
+      <w:numFmt w:val="decimal"/>
+      <w:lvlText w:val="%6."/>
       <w:lvlJc w:val="left"/>
       <w:pPr>
         <w:tabs>
@@ -5844,14 +5875,12 @@
         </w:tabs>
         <w:ind w:left="4320" w:hanging="480"/>
       </w:pPr>
-      <w:rPr>
-        <w:rFonts w:ascii="Symbol" w:hAnsi="Symbol" w:cs="Symbol" w:hint="default"/>
-      </w:rPr>
+      <w:rPr/>
     </w:lvl>
     <w:lvl w:ilvl="6">
-      <w:start w:val="0"/>
-      <w:numFmt w:val="bullet"/>
-      <w:lvlText w:val=""/>
+      <w:start w:val="1"/>
+      <w:numFmt w:val="decimal"/>
+      <w:lvlText w:val="%7."/>
       <w:lvlJc w:val="left"/>
       <w:pPr>
         <w:tabs>
@@ -5859,14 +5888,12 @@
         </w:tabs>
         <w:ind w:left="5040" w:hanging="480"/>
       </w:pPr>
-      <w:rPr>
-        <w:rFonts w:ascii="Symbol" w:hAnsi="Symbol" w:cs="Symbol" w:hint="default"/>
-      </w:rPr>
+      <w:rPr/>
     </w:lvl>
     <w:lvl w:ilvl="7">
-      <w:start w:val="0"/>
-      <w:numFmt w:val="bullet"/>
-      <w:lvlText w:val=""/>
+      <w:start w:val="1"/>
+      <w:numFmt w:val="decimal"/>
+      <w:lvlText w:val="%8."/>
       <w:lvlJc w:val="left"/>
       <w:pPr>
         <w:tabs>
@@ -5874,14 +5901,12 @@
         </w:tabs>
         <w:ind w:left="5760" w:hanging="480"/>
       </w:pPr>
-      <w:rPr>
-        <w:rFonts w:ascii="Symbol" w:hAnsi="Symbol" w:cs="Symbol" w:hint="default"/>
-      </w:rPr>
+      <w:rPr/>
     </w:lvl>
     <w:lvl w:ilvl="8">
-      <w:start w:val="0"/>
-      <w:numFmt w:val="bullet"/>
-      <w:lvlText w:val=""/>
+      <w:start w:val="1"/>
+      <w:numFmt w:val="decimal"/>
+      <w:lvlText w:val="%9."/>
       <w:lvlJc w:val="left"/>
       <w:pPr>
         <w:tabs>
@@ -5889,15 +5914,14 @@
         </w:tabs>
         <w:ind w:left="6480" w:hanging="480"/>
       </w:pPr>
-      <w:rPr>
-        <w:rFonts w:ascii="Symbol" w:hAnsi="Symbol" w:cs="Symbol" w:hint="default"/>
-      </w:rPr>
+      <w:rPr/>
     </w:lvl>
   </w:abstractNum>
   <w:abstractNum w:abstractNumId="6">
     <w:lvl w:ilvl="0">
-      <w:numFmt w:val="bullet"/>
-      <w:lvlText w:val=""/>
+      <w:start w:val="1"/>
+      <w:numFmt w:val="decimal"/>
+      <w:lvlText w:val="%1."/>
       <w:lvlJc w:val="left"/>
       <w:pPr>
         <w:tabs>
@@ -5905,14 +5929,12 @@
         </w:tabs>
         <w:ind w:left="720" w:hanging="480"/>
       </w:pPr>
-      <w:rPr>
-        <w:rFonts w:ascii="Symbol" w:hAnsi="Symbol" w:cs="Symbol" w:hint="default"/>
-      </w:rPr>
+      <w:rPr/>
     </w:lvl>
     <w:lvl w:ilvl="1">
-      <w:start w:val="0"/>
-      <w:numFmt w:val="bullet"/>
-      <w:lvlText w:val=""/>
+      <w:start w:val="1"/>
+      <w:numFmt w:val="decimal"/>
+      <w:lvlText w:val="%2."/>
       <w:lvlJc w:val="left"/>
       <w:pPr>
         <w:tabs>
@@ -5920,14 +5942,12 @@
         </w:tabs>
         <w:ind w:left="1440" w:hanging="480"/>
       </w:pPr>
-      <w:rPr>
-        <w:rFonts w:ascii="Symbol" w:hAnsi="Symbol" w:cs="Symbol" w:hint="default"/>
-      </w:rPr>
+      <w:rPr/>
     </w:lvl>
     <w:lvl w:ilvl="2">
-      <w:start w:val="0"/>
-      <w:numFmt w:val="bullet"/>
-      <w:lvlText w:val=""/>
+      <w:start w:val="1"/>
+      <w:numFmt w:val="decimal"/>
+      <w:lvlText w:val="%3."/>
       <w:lvlJc w:val="left"/>
       <w:pPr>
         <w:tabs>
@@ -5935,14 +5955,12 @@
         </w:tabs>
         <w:ind w:left="2160" w:hanging="480"/>
       </w:pPr>
-      <w:rPr>
-        <w:rFonts w:ascii="Symbol" w:hAnsi="Symbol" w:cs="Symbol" w:hint="default"/>
-      </w:rPr>
+      <w:rPr/>
     </w:lvl>
     <w:lvl w:ilvl="3">
-      <w:start w:val="0"/>
-      <w:numFmt w:val="bullet"/>
-      <w:lvlText w:val=""/>
+      <w:start w:val="1"/>
+      <w:numFmt w:val="decimal"/>
+      <w:lvlText w:val="%4."/>
       <w:lvlJc w:val="left"/>
       <w:pPr>
         <w:tabs>
@@ -5950,14 +5968,12 @@
         </w:tabs>
         <w:ind w:left="2880" w:hanging="480"/>
       </w:pPr>
-      <w:rPr>
-        <w:rFonts w:ascii="Symbol" w:hAnsi="Symbol" w:cs="Symbol" w:hint="default"/>
-      </w:rPr>
+      <w:rPr/>
     </w:lvl>
     <w:lvl w:ilvl="4">
-      <w:start w:val="0"/>
-      <w:numFmt w:val="bullet"/>
-      <w:lvlText w:val=""/>
+      <w:start w:val="1"/>
+      <w:numFmt w:val="decimal"/>
+      <w:lvlText w:val="%5."/>
       <w:lvlJc w:val="left"/>
       <w:pPr>
         <w:tabs>
@@ -5965,14 +5981,12 @@
         </w:tabs>
         <w:ind w:left="3600" w:hanging="480"/>
       </w:pPr>
-      <w:rPr>
-        <w:rFonts w:ascii="Symbol" w:hAnsi="Symbol" w:cs="Symbol" w:hint="default"/>
-      </w:rPr>
+      <w:rPr/>
     </w:lvl>
     <w:lvl w:ilvl="5">
-      <w:start w:val="0"/>
-      <w:numFmt w:val="bullet"/>
-      <w:lvlText w:val=""/>
+      <w:start w:val="1"/>
+      <w:numFmt w:val="decimal"/>
+      <w:lvlText w:val="%6."/>
       <w:lvlJc w:val="left"/>
       <w:pPr>
         <w:tabs>
@@ -5980,14 +5994,12 @@
         </w:tabs>
         <w:ind w:left="4320" w:hanging="480"/>
       </w:pPr>
-      <w:rPr>
-        <w:rFonts w:ascii="Symbol" w:hAnsi="Symbol" w:cs="Symbol" w:hint="default"/>
-      </w:rPr>
+      <w:rPr/>
     </w:lvl>
     <w:lvl w:ilvl="6">
-      <w:start w:val="0"/>
-      <w:numFmt w:val="bullet"/>
-      <w:lvlText w:val=""/>
+      <w:start w:val="1"/>
+      <w:numFmt w:val="decimal"/>
+      <w:lvlText w:val="%7."/>
       <w:lvlJc w:val="left"/>
       <w:pPr>
         <w:tabs>
@@ -5995,14 +6007,12 @@
         </w:tabs>
         <w:ind w:left="5040" w:hanging="480"/>
       </w:pPr>
-      <w:rPr>
-        <w:rFonts w:ascii="Symbol" w:hAnsi="Symbol" w:cs="Symbol" w:hint="default"/>
-      </w:rPr>
+      <w:rPr/>
     </w:lvl>
     <w:lvl w:ilvl="7">
-      <w:start w:val="0"/>
-      <w:numFmt w:val="bullet"/>
-      <w:lvlText w:val=""/>
+      <w:start w:val="1"/>
+      <w:numFmt w:val="decimal"/>
+      <w:lvlText w:val="%8."/>
       <w:lvlJc w:val="left"/>
       <w:pPr>
         <w:tabs>
@@ -6010,14 +6020,12 @@
         </w:tabs>
         <w:ind w:left="5760" w:hanging="480"/>
       </w:pPr>
-      <w:rPr>
-        <w:rFonts w:ascii="Symbol" w:hAnsi="Symbol" w:cs="Symbol" w:hint="default"/>
-      </w:rPr>
+      <w:rPr/>
     </w:lvl>
     <w:lvl w:ilvl="8">
-      <w:start w:val="0"/>
-      <w:numFmt w:val="bullet"/>
-      <w:lvlText w:val=""/>
+      <w:start w:val="1"/>
+      <w:numFmt w:val="decimal"/>
+      <w:lvlText w:val="%9."/>
       <w:lvlJc w:val="left"/>
       <w:pPr>
         <w:tabs>
@@ -6025,9 +6033,7 @@
         </w:tabs>
         <w:ind w:left="6480" w:hanging="480"/>
       </w:pPr>
-      <w:rPr>
-        <w:rFonts w:ascii="Symbol" w:hAnsi="Symbol" w:cs="Symbol" w:hint="default"/>
-      </w:rPr>
+      <w:rPr/>
     </w:lvl>
   </w:abstractNum>
   <w:abstractNum w:abstractNumId="7">
@@ -6167,6 +6173,278 @@
     </w:lvl>
   </w:abstractNum>
   <w:abstractNum w:abstractNumId="8">
+    <w:lvl w:ilvl="0">
+      <w:numFmt w:val="bullet"/>
+      <w:lvlText w:val=""/>
+      <w:lvlJc w:val="left"/>
+      <w:pPr>
+        <w:tabs>
+          <w:tab w:val="num" w:pos="0"/>
+        </w:tabs>
+        <w:ind w:left="720" w:hanging="480"/>
+      </w:pPr>
+      <w:rPr>
+        <w:rFonts w:ascii="Symbol" w:hAnsi="Symbol" w:cs="Symbol" w:hint="default"/>
+      </w:rPr>
+    </w:lvl>
+    <w:lvl w:ilvl="1">
+      <w:start w:val="0"/>
+      <w:numFmt w:val="bullet"/>
+      <w:lvlText w:val=""/>
+      <w:lvlJc w:val="left"/>
+      <w:pPr>
+        <w:tabs>
+          <w:tab w:val="num" w:pos="0"/>
+        </w:tabs>
+        <w:ind w:left="1440" w:hanging="480"/>
+      </w:pPr>
+      <w:rPr>
+        <w:rFonts w:ascii="Symbol" w:hAnsi="Symbol" w:cs="Symbol" w:hint="default"/>
+      </w:rPr>
+    </w:lvl>
+    <w:lvl w:ilvl="2">
+      <w:start w:val="0"/>
+      <w:numFmt w:val="bullet"/>
+      <w:lvlText w:val=""/>
+      <w:lvlJc w:val="left"/>
+      <w:pPr>
+        <w:tabs>
+          <w:tab w:val="num" w:pos="0"/>
+        </w:tabs>
+        <w:ind w:left="2160" w:hanging="480"/>
+      </w:pPr>
+      <w:rPr>
+        <w:rFonts w:ascii="Symbol" w:hAnsi="Symbol" w:cs="Symbol" w:hint="default"/>
+      </w:rPr>
+    </w:lvl>
+    <w:lvl w:ilvl="3">
+      <w:start w:val="0"/>
+      <w:numFmt w:val="bullet"/>
+      <w:lvlText w:val=""/>
+      <w:lvlJc w:val="left"/>
+      <w:pPr>
+        <w:tabs>
+          <w:tab w:val="num" w:pos="0"/>
+        </w:tabs>
+        <w:ind w:left="2880" w:hanging="480"/>
+      </w:pPr>
+      <w:rPr>
+        <w:rFonts w:ascii="Symbol" w:hAnsi="Symbol" w:cs="Symbol" w:hint="default"/>
+      </w:rPr>
+    </w:lvl>
+    <w:lvl w:ilvl="4">
+      <w:start w:val="0"/>
+      <w:numFmt w:val="bullet"/>
+      <w:lvlText w:val=""/>
+      <w:lvlJc w:val="left"/>
+      <w:pPr>
+        <w:tabs>
+          <w:tab w:val="num" w:pos="0"/>
+        </w:tabs>
+        <w:ind w:left="3600" w:hanging="480"/>
+      </w:pPr>
+      <w:rPr>
+        <w:rFonts w:ascii="Symbol" w:hAnsi="Symbol" w:cs="Symbol" w:hint="default"/>
+      </w:rPr>
+    </w:lvl>
+    <w:lvl w:ilvl="5">
+      <w:start w:val="0"/>
+      <w:numFmt w:val="bullet"/>
+      <w:lvlText w:val=""/>
+      <w:lvlJc w:val="left"/>
+      <w:pPr>
+        <w:tabs>
+          <w:tab w:val="num" w:pos="0"/>
+        </w:tabs>
+        <w:ind w:left="4320" w:hanging="480"/>
+      </w:pPr>
+      <w:rPr>
+        <w:rFonts w:ascii="Symbol" w:hAnsi="Symbol" w:cs="Symbol" w:hint="default"/>
+      </w:rPr>
+    </w:lvl>
+    <w:lvl w:ilvl="6">
+      <w:start w:val="0"/>
+      <w:numFmt w:val="bullet"/>
+      <w:lvlText w:val=""/>
+      <w:lvlJc w:val="left"/>
+      <w:pPr>
+        <w:tabs>
+          <w:tab w:val="num" w:pos="0"/>
+        </w:tabs>
+        <w:ind w:left="5040" w:hanging="480"/>
+      </w:pPr>
+      <w:rPr>
+        <w:rFonts w:ascii="Symbol" w:hAnsi="Symbol" w:cs="Symbol" w:hint="default"/>
+      </w:rPr>
+    </w:lvl>
+    <w:lvl w:ilvl="7">
+      <w:start w:val="0"/>
+      <w:numFmt w:val="bullet"/>
+      <w:lvlText w:val=""/>
+      <w:lvlJc w:val="left"/>
+      <w:pPr>
+        <w:tabs>
+          <w:tab w:val="num" w:pos="0"/>
+        </w:tabs>
+        <w:ind w:left="5760" w:hanging="480"/>
+      </w:pPr>
+      <w:rPr>
+        <w:rFonts w:ascii="Symbol" w:hAnsi="Symbol" w:cs="Symbol" w:hint="default"/>
+      </w:rPr>
+    </w:lvl>
+    <w:lvl w:ilvl="8">
+      <w:start w:val="0"/>
+      <w:numFmt w:val="bullet"/>
+      <w:lvlText w:val=""/>
+      <w:lvlJc w:val="left"/>
+      <w:pPr>
+        <w:tabs>
+          <w:tab w:val="num" w:pos="0"/>
+        </w:tabs>
+        <w:ind w:left="6480" w:hanging="480"/>
+      </w:pPr>
+      <w:rPr>
+        <w:rFonts w:ascii="Symbol" w:hAnsi="Symbol" w:cs="Symbol" w:hint="default"/>
+      </w:rPr>
+    </w:lvl>
+  </w:abstractNum>
+  <w:abstractNum w:abstractNumId="9">
+    <w:lvl w:ilvl="0">
+      <w:numFmt w:val="bullet"/>
+      <w:lvlText w:val=""/>
+      <w:lvlJc w:val="left"/>
+      <w:pPr>
+        <w:tabs>
+          <w:tab w:val="num" w:pos="0"/>
+        </w:tabs>
+        <w:ind w:left="720" w:hanging="480"/>
+      </w:pPr>
+      <w:rPr>
+        <w:rFonts w:ascii="Symbol" w:hAnsi="Symbol" w:cs="Symbol" w:hint="default"/>
+      </w:rPr>
+    </w:lvl>
+    <w:lvl w:ilvl="1">
+      <w:start w:val="0"/>
+      <w:numFmt w:val="bullet"/>
+      <w:lvlText w:val=""/>
+      <w:lvlJc w:val="left"/>
+      <w:pPr>
+        <w:tabs>
+          <w:tab w:val="num" w:pos="0"/>
+        </w:tabs>
+        <w:ind w:left="1440" w:hanging="480"/>
+      </w:pPr>
+      <w:rPr>
+        <w:rFonts w:ascii="Symbol" w:hAnsi="Symbol" w:cs="Symbol" w:hint="default"/>
+      </w:rPr>
+    </w:lvl>
+    <w:lvl w:ilvl="2">
+      <w:start w:val="0"/>
+      <w:numFmt w:val="bullet"/>
+      <w:lvlText w:val=""/>
+      <w:lvlJc w:val="left"/>
+      <w:pPr>
+        <w:tabs>
+          <w:tab w:val="num" w:pos="0"/>
+        </w:tabs>
+        <w:ind w:left="2160" w:hanging="480"/>
+      </w:pPr>
+      <w:rPr>
+        <w:rFonts w:ascii="Symbol" w:hAnsi="Symbol" w:cs="Symbol" w:hint="default"/>
+      </w:rPr>
+    </w:lvl>
+    <w:lvl w:ilvl="3">
+      <w:start w:val="0"/>
+      <w:numFmt w:val="bullet"/>
+      <w:lvlText w:val=""/>
+      <w:lvlJc w:val="left"/>
+      <w:pPr>
+        <w:tabs>
+          <w:tab w:val="num" w:pos="0"/>
+        </w:tabs>
+        <w:ind w:left="2880" w:hanging="480"/>
+      </w:pPr>
+      <w:rPr>
+        <w:rFonts w:ascii="Symbol" w:hAnsi="Symbol" w:cs="Symbol" w:hint="default"/>
+      </w:rPr>
+    </w:lvl>
+    <w:lvl w:ilvl="4">
+      <w:start w:val="0"/>
+      <w:numFmt w:val="bullet"/>
+      <w:lvlText w:val=""/>
+      <w:lvlJc w:val="left"/>
+      <w:pPr>
+        <w:tabs>
+          <w:tab w:val="num" w:pos="0"/>
+        </w:tabs>
+        <w:ind w:left="3600" w:hanging="480"/>
+      </w:pPr>
+      <w:rPr>
+        <w:rFonts w:ascii="Symbol" w:hAnsi="Symbol" w:cs="Symbol" w:hint="default"/>
+      </w:rPr>
+    </w:lvl>
+    <w:lvl w:ilvl="5">
+      <w:start w:val="0"/>
+      <w:numFmt w:val="bullet"/>
+      <w:lvlText w:val=""/>
+      <w:lvlJc w:val="left"/>
+      <w:pPr>
+        <w:tabs>
+          <w:tab w:val="num" w:pos="0"/>
+        </w:tabs>
+        <w:ind w:left="4320" w:hanging="480"/>
+      </w:pPr>
+      <w:rPr>
+        <w:rFonts w:ascii="Symbol" w:hAnsi="Symbol" w:cs="Symbol" w:hint="default"/>
+      </w:rPr>
+    </w:lvl>
+    <w:lvl w:ilvl="6">
+      <w:start w:val="0"/>
+      <w:numFmt w:val="bullet"/>
+      <w:lvlText w:val=""/>
+      <w:lvlJc w:val="left"/>
+      <w:pPr>
+        <w:tabs>
+          <w:tab w:val="num" w:pos="0"/>
+        </w:tabs>
+        <w:ind w:left="5040" w:hanging="480"/>
+      </w:pPr>
+      <w:rPr>
+        <w:rFonts w:ascii="Symbol" w:hAnsi="Symbol" w:cs="Symbol" w:hint="default"/>
+      </w:rPr>
+    </w:lvl>
+    <w:lvl w:ilvl="7">
+      <w:start w:val="0"/>
+      <w:numFmt w:val="bullet"/>
+      <w:lvlText w:val=""/>
+      <w:lvlJc w:val="left"/>
+      <w:pPr>
+        <w:tabs>
+          <w:tab w:val="num" w:pos="0"/>
+        </w:tabs>
+        <w:ind w:left="5760" w:hanging="480"/>
+      </w:pPr>
+      <w:rPr>
+        <w:rFonts w:ascii="Symbol" w:hAnsi="Symbol" w:cs="Symbol" w:hint="default"/>
+      </w:rPr>
+    </w:lvl>
+    <w:lvl w:ilvl="8">
+      <w:start w:val="0"/>
+      <w:numFmt w:val="bullet"/>
+      <w:lvlText w:val=""/>
+      <w:lvlJc w:val="left"/>
+      <w:pPr>
+        <w:tabs>
+          <w:tab w:val="num" w:pos="0"/>
+        </w:tabs>
+        <w:ind w:left="6480" w:hanging="480"/>
+      </w:pPr>
+      <w:rPr>
+        <w:rFonts w:ascii="Symbol" w:hAnsi="Symbol" w:cs="Symbol" w:hint="default"/>
+      </w:rPr>
+    </w:lvl>
+  </w:abstractNum>
+  <w:abstractNum w:abstractNumId="10">
     <w:lvl w:ilvl="0">
       <w:numFmt w:val="bullet"/>
       <w:lvlText w:val=""/>
@@ -6327,30 +6605,36 @@
     <w:abstractNumId w:val="8"/>
   </w:num>
   <w:num w:numId="9">
-    <w:abstractNumId w:val="4"/>
+    <w:abstractNumId w:val="9"/>
+  </w:num>
+  <w:num w:numId="10">
+    <w:abstractNumId w:val="10"/>
+  </w:num>
+  <w:num w:numId="11">
+    <w:abstractNumId w:val="3"/>
     <w:lvlOverride w:ilvl="0">
       <w:startOverride w:val="1"/>
     </w:lvlOverride>
   </w:num>
-  <w:num w:numId="10">
-    <w:abstractNumId w:val="4"/>
-  </w:num>
-  <w:num w:numId="11">
-    <w:abstractNumId w:val="4"/>
-  </w:num>
   <w:num w:numId="12">
-    <w:abstractNumId w:val="4"/>
+    <w:abstractNumId w:val="3"/>
   </w:num>
   <w:num w:numId="13">
-    <w:abstractNumId w:val="2"/>
+    <w:abstractNumId w:val="3"/>
   </w:num>
   <w:num w:numId="14">
-    <w:abstractNumId w:val="2"/>
+    <w:abstractNumId w:val="3"/>
   </w:num>
   <w:num w:numId="15">
     <w:abstractNumId w:val="2"/>
   </w:num>
   <w:num w:numId="16">
+    <w:abstractNumId w:val="2"/>
+  </w:num>
+  <w:num w:numId="17">
+    <w:abstractNumId w:val="2"/>
+  </w:num>
+  <w:num w:numId="18">
     <w:abstractNumId w:val="2"/>
   </w:num>
 </w:numbering>
@@ -6393,10 +6677,10 @@
       <w:lang w:val="en-US" w:eastAsia="en-US" w:bidi="ar-SA"/>
     </w:rPr>
   </w:style>
-  <w:style w:type="paragraph" w:styleId="Ttulo1">
+  <w:style w:type="paragraph" w:styleId="Heading1">
     <w:name w:val="Heading 1"/>
     <w:basedOn w:val="Normal"/>
-    <w:next w:val="Corpodotexto"/>
+    <w:next w:val="TextBody"/>
     <w:uiPriority w:val="9"/>
     <w:qFormat/>
     <w:pPr>
@@ -6419,10 +6703,10 @@
       <w:szCs w:val="32"/>
     </w:rPr>
   </w:style>
-  <w:style w:type="paragraph" w:styleId="Ttulo2">
+  <w:style w:type="paragraph" w:styleId="Heading2">
     <w:name w:val="Heading 2"/>
     <w:basedOn w:val="Normal"/>
-    <w:next w:val="Corpodotexto"/>
+    <w:next w:val="TextBody"/>
     <w:uiPriority w:val="9"/>
     <w:unhideWhenUsed/>
     <w:qFormat/>
@@ -6445,10 +6729,10 @@
       <w:szCs w:val="28"/>
     </w:rPr>
   </w:style>
-  <w:style w:type="paragraph" w:styleId="Ttulo3">
+  <w:style w:type="paragraph" w:styleId="Heading3">
     <w:name w:val="Heading 3"/>
     <w:basedOn w:val="Normal"/>
-    <w:next w:val="Corpodotexto"/>
+    <w:next w:val="TextBody"/>
     <w:uiPriority w:val="9"/>
     <w:unhideWhenUsed/>
     <w:qFormat/>
@@ -6471,10 +6755,10 @@
       <w:szCs w:val="24"/>
     </w:rPr>
   </w:style>
-  <w:style w:type="paragraph" w:styleId="Ttulo4">
+  <w:style w:type="paragraph" w:styleId="Heading4">
     <w:name w:val="Heading 4"/>
     <w:basedOn w:val="Normal"/>
-    <w:next w:val="Corpodotexto"/>
+    <w:next w:val="TextBody"/>
     <w:uiPriority w:val="9"/>
     <w:unhideWhenUsed/>
     <w:qFormat/>
@@ -6497,10 +6781,10 @@
       <w:szCs w:val="24"/>
     </w:rPr>
   </w:style>
-  <w:style w:type="paragraph" w:styleId="Ttulo5">
+  <w:style w:type="paragraph" w:styleId="Heading5">
     <w:name w:val="Heading 5"/>
     <w:basedOn w:val="Normal"/>
-    <w:next w:val="Corpodotexto"/>
+    <w:next w:val="TextBody"/>
     <w:uiPriority w:val="9"/>
     <w:unhideWhenUsed/>
     <w:qFormat/>
@@ -6522,10 +6806,10 @@
       <w:szCs w:val="24"/>
     </w:rPr>
   </w:style>
-  <w:style w:type="paragraph" w:styleId="Ttulo6">
+  <w:style w:type="paragraph" w:styleId="Heading6">
     <w:name w:val="Heading 6"/>
     <w:basedOn w:val="Normal"/>
-    <w:next w:val="Corpodotexto"/>
+    <w:next w:val="TextBody"/>
     <w:uiPriority w:val="9"/>
     <w:unhideWhenUsed/>
     <w:qFormat/>
@@ -6546,10 +6830,10 @@
       <w:szCs w:val="24"/>
     </w:rPr>
   </w:style>
-  <w:style w:type="paragraph" w:styleId="Ttulo7">
+  <w:style w:type="paragraph" w:styleId="Heading7">
     <w:name w:val="Heading 7"/>
     <w:basedOn w:val="Normal"/>
-    <w:next w:val="Corpodotexto"/>
+    <w:next w:val="TextBody"/>
     <w:uiPriority w:val="9"/>
     <w:unhideWhenUsed/>
     <w:qFormat/>
@@ -6570,10 +6854,10 @@
       <w:szCs w:val="24"/>
     </w:rPr>
   </w:style>
-  <w:style w:type="paragraph" w:styleId="Ttulo8">
+  <w:style w:type="paragraph" w:styleId="Heading8">
     <w:name w:val="Heading 8"/>
     <w:basedOn w:val="Normal"/>
-    <w:next w:val="Corpodotexto"/>
+    <w:next w:val="TextBody"/>
     <w:uiPriority w:val="9"/>
     <w:unhideWhenUsed/>
     <w:qFormat/>
@@ -6594,10 +6878,10 @@
       <w:szCs w:val="24"/>
     </w:rPr>
   </w:style>
-  <w:style w:type="paragraph" w:styleId="Ttulo9">
+  <w:style w:type="paragraph" w:styleId="Heading9">
     <w:name w:val="Heading 9"/>
     <w:basedOn w:val="Normal"/>
-    <w:next w:val="Corpodotexto"/>
+    <w:next w:val="TextBody"/>
     <w:uiPriority w:val="9"/>
     <w:unhideWhenUsed/>
     <w:qFormat/>
@@ -6628,7 +6912,6 @@
   <w:style w:type="character" w:styleId="BodyTextChar" w:customStyle="1">
     <w:name w:val="Body Text Char"/>
     <w:basedOn w:val="DefaultParagraphFont"/>
-    <w:link w:val="BodyText"/>
     <w:qFormat/>
     <w:rPr/>
   </w:style>
@@ -6649,6 +6932,7 @@
   </w:style>
   <w:style w:type="character" w:styleId="Ncoradanotaderodap">
     <w:name w:val="Âncora da nota de rodapé"/>
+    <w:qFormat/>
     <w:rPr>
       <w:vertAlign w:val="superscript"/>
     </w:rPr>
@@ -6664,6 +6948,7 @@
   <w:style w:type="character" w:styleId="LinkdaInternet">
     <w:name w:val="Link da Internet"/>
     <w:basedOn w:val="BodyTextChar"/>
+    <w:qFormat/>
     <w:rPr>
       <w:color w:val="4F81BD" w:themeColor="accent1"/>
     </w:rPr>
@@ -6965,55 +7250,96 @@
   </w:style>
   <w:style w:type="character" w:styleId="Numeraodelinhas">
     <w:name w:val="Numeração de linhas"/>
+    <w:qFormat/>
     <w:rPr/>
   </w:style>
-  <w:style w:type="paragraph" w:styleId="Ttulo">
-    <w:name w:val="Título"/>
+  <w:style w:type="character" w:styleId="InternetLink">
+    <w:name w:val="Hyperlink"/>
+    <w:rPr>
+      <w:color w:val="000080"/>
+      <w:u w:val="single"/>
+      <w:lang w:val="zxx" w:eastAsia="zxx" w:bidi="zxx"/>
+    </w:rPr>
+  </w:style>
+  <w:style w:type="character" w:styleId="IndexLink">
+    <w:name w:val="Index Link"/>
+    <w:qFormat/>
+    <w:rPr/>
+  </w:style>
+  <w:style w:type="paragraph" w:styleId="Heading">
+    <w:name w:val="Heading"/>
     <w:basedOn w:val="Normal"/>
-    <w:next w:val="Corpodotexto"/>
+    <w:next w:val="TextBody"/>
     <w:qFormat/>
     <w:pPr>
       <w:keepNext w:val="true"/>
       <w:spacing w:before="240" w:after="120"/>
     </w:pPr>
     <w:rPr>
+      <w:rFonts w:ascii="Ubuntu" w:hAnsi="Ubuntu" w:eastAsia="Noto Sans CJK SC" w:cs="Lohit Devanagari"/>
+      <w:sz w:val="28"/>
+      <w:szCs w:val="28"/>
+    </w:rPr>
+  </w:style>
+  <w:style w:type="paragraph" w:styleId="TextBody">
+    <w:name w:val="Body Text"/>
+    <w:basedOn w:val="Normal"/>
+    <w:link w:val="BodyTextChar"/>
+    <w:qFormat/>
+    <w:pPr>
+      <w:spacing w:before="180" w:after="180"/>
+    </w:pPr>
+    <w:rPr>
+      <w:rFonts w:ascii="Ubuntu" w:hAnsi="Ubuntu"/>
+    </w:rPr>
+  </w:style>
+  <w:style w:type="paragraph" w:styleId="List">
+    <w:name w:val="List"/>
+    <w:basedOn w:val="TextBody"/>
+    <w:pPr/>
+    <w:rPr>
+      <w:rFonts w:cs="Lohit Devanagari"/>
+    </w:rPr>
+  </w:style>
+  <w:style w:type="paragraph" w:styleId="Caption">
+    <w:name w:val="Caption"/>
+    <w:basedOn w:val="Normal"/>
+    <w:link w:val="BodyTextChar"/>
+    <w:qFormat/>
+    <w:pPr>
+      <w:spacing w:before="0" w:after="120"/>
+    </w:pPr>
+    <w:rPr>
+      <w:i/>
+    </w:rPr>
+  </w:style>
+  <w:style w:type="paragraph" w:styleId="Index">
+    <w:name w:val="Index"/>
+    <w:basedOn w:val="Normal"/>
+    <w:qFormat/>
+    <w:pPr>
+      <w:suppressLineNumbers/>
+    </w:pPr>
+    <w:rPr>
+      <w:rFonts w:ascii="Ubuntu" w:hAnsi="Ubuntu" w:cs="Lohit Devanagari"/>
+      <w:lang w:val="zxx" w:eastAsia="zxx" w:bidi="zxx"/>
+    </w:rPr>
+  </w:style>
+  <w:style w:type="paragraph" w:styleId="Ttulo">
+    <w:name w:val="Título"/>
+    <w:basedOn w:val="Normal"/>
+    <w:next w:val="TextBody"/>
+    <w:qFormat/>
+    <w:pPr>
+      <w:keepNext w:val="true"/>
+      <w:spacing w:before="240" w:after="120"/>
+    </w:pPr>
+    <w:rPr>
       <w:rFonts w:ascii="Liberation Sans" w:hAnsi="Liberation Sans" w:eastAsia="Noto Sans CJK SC" w:cs="Lohit Devanagari"/>
       <w:sz w:val="28"/>
       <w:szCs w:val="28"/>
     </w:rPr>
   </w:style>
-  <w:style w:type="paragraph" w:styleId="Corpodotexto">
-    <w:name w:val="Body Text"/>
-    <w:basedOn w:val="Normal"/>
-    <w:link w:val="BodyTextChar"/>
-    <w:qFormat/>
-    <w:pPr>
-      <w:spacing w:before="180" w:after="180"/>
-    </w:pPr>
-    <w:rPr>
-      <w:rFonts w:ascii="Ubuntu" w:hAnsi="Ubuntu"/>
-    </w:rPr>
-  </w:style>
-  <w:style w:type="paragraph" w:styleId="Lista">
-    <w:name w:val="List"/>
-    <w:basedOn w:val="Corpodotexto"/>
-    <w:pPr/>
-    <w:rPr>
-      <w:rFonts w:cs="Lohit Devanagari"/>
-    </w:rPr>
-  </w:style>
-  <w:style w:type="paragraph" w:styleId="Legenda">
-    <w:name w:val="Caption"/>
-    <w:basedOn w:val="Normal"/>
-    <w:link w:val="BodyTextChar"/>
-    <w:qFormat/>
-    <w:pPr>
-      <w:spacing w:before="0" w:after="120"/>
-    </w:pPr>
-    <w:rPr>
-      <w:i/>
-    </w:rPr>
-  </w:style>
   <w:style w:type="paragraph" w:styleId="Ndice">
     <w:name w:val="Índice"/>
     <w:basedOn w:val="Normal"/>
@@ -7027,15 +7353,15 @@
   </w:style>
   <w:style w:type="paragraph" w:styleId="FirstParagraph" w:customStyle="1">
     <w:name w:val="First Paragraph"/>
-    <w:basedOn w:val="Corpodotexto"/>
-    <w:next w:val="Corpodotexto"/>
+    <w:basedOn w:val="TextBody"/>
+    <w:next w:val="TextBody"/>
     <w:qFormat/>
     <w:pPr/>
     <w:rPr/>
   </w:style>
   <w:style w:type="paragraph" w:styleId="Compact" w:customStyle="1">
     <w:name w:val="Compact"/>
-    <w:basedOn w:val="Corpodotexto"/>
+    <w:basedOn w:val="TextBody"/>
     <w:qFormat/>
     <w:pPr>
       <w:spacing w:before="0" w:after="0"/>
@@ -7044,10 +7370,10 @@
       <w:rFonts w:ascii="Ubuntu" w:hAnsi="Ubuntu"/>
     </w:rPr>
   </w:style>
-  <w:style w:type="paragraph" w:styleId="Ttulododocumento">
+  <w:style w:type="paragraph" w:styleId="Title">
     <w:name w:val="Title"/>
     <w:basedOn w:val="Normal"/>
-    <w:next w:val="Corpodotexto"/>
+    <w:next w:val="TextBody"/>
     <w:qFormat/>
     <w:pPr>
       <w:keepNext w:val="true"/>
@@ -7064,10 +7390,10 @@
       <w:szCs w:val="36"/>
     </w:rPr>
   </w:style>
-  <w:style w:type="paragraph" w:styleId="Subttulo">
+  <w:style w:type="paragraph" w:styleId="Subtitle">
     <w:name w:val="Subtitle"/>
-    <w:basedOn w:val="Ttulododocumento"/>
-    <w:next w:val="Corpodotexto"/>
+    <w:basedOn w:val="Title"/>
+    <w:next w:val="TextBody"/>
     <w:qFormat/>
     <w:pPr>
       <w:keepNext w:val="true"/>
@@ -7084,7 +7410,7 @@
   </w:style>
   <w:style w:type="paragraph" w:styleId="Author" w:customStyle="1">
     <w:name w:val="Author"/>
-    <w:next w:val="Corpodotexto"/>
+    <w:next w:val="TextBody"/>
     <w:qFormat/>
     <w:pPr>
       <w:keepNext w:val="true"/>
@@ -7106,7 +7432,7 @@
   </w:style>
   <w:style w:type="paragraph" w:styleId="Date">
     <w:name w:val="Date"/>
-    <w:next w:val="Corpodotexto"/>
+    <w:next w:val="TextBody"/>
     <w:qFormat/>
     <w:pPr>
       <w:keepNext w:val="true"/>
@@ -7129,7 +7455,7 @@
   <w:style w:type="paragraph" w:styleId="Abstract" w:customStyle="1">
     <w:name w:val="Abstract"/>
     <w:basedOn w:val="Normal"/>
-    <w:next w:val="Corpodotexto"/>
+    <w:next w:val="TextBody"/>
     <w:qFormat/>
     <w:pPr>
       <w:keepNext w:val="true"/>
@@ -7150,8 +7476,8 @@
   </w:style>
   <w:style w:type="paragraph" w:styleId="BlockText">
     <w:name w:val="Block Text"/>
-    <w:basedOn w:val="Corpodotexto"/>
-    <w:next w:val="Corpodotexto"/>
+    <w:basedOn w:val="TextBody"/>
+    <w:next w:val="TextBody"/>
     <w:uiPriority w:val="9"/>
     <w:unhideWhenUsed/>
     <w:qFormat/>
@@ -7161,7 +7487,7 @@
     </w:pPr>
     <w:rPr/>
   </w:style>
-  <w:style w:type="paragraph" w:styleId="Notaderodap">
+  <w:style w:type="paragraph" w:styleId="Footnote">
     <w:name w:val="Footnote Text"/>
     <w:basedOn w:val="Normal"/>
     <w:uiPriority w:val="9"/>
@@ -7193,7 +7519,7 @@
   </w:style>
   <w:style w:type="paragraph" w:styleId="TableCaption" w:customStyle="1">
     <w:name w:val="Table Caption"/>
-    <w:basedOn w:val="Legenda"/>
+    <w:basedOn w:val="Caption"/>
     <w:qFormat/>
     <w:pPr>
       <w:keepNext w:val="true"/>
@@ -7202,7 +7528,7 @@
   </w:style>
   <w:style w:type="paragraph" w:styleId="ImageCaption" w:customStyle="1">
     <w:name w:val="Image Caption"/>
-    <w:basedOn w:val="Legenda"/>
+    <w:basedOn w:val="Caption"/>
     <w:qFormat/>
     <w:pPr/>
     <w:rPr/>
@@ -7223,7 +7549,7 @@
     </w:pPr>
     <w:rPr/>
   </w:style>
-  <w:style w:type="paragraph" w:styleId="Ttulodondicealfabtico">
+  <w:style w:type="paragraph" w:styleId="IndexHeading">
     <w:name w:val="Index Heading"/>
     <w:basedOn w:val="Ttulo"/>
     <w:pPr>
@@ -7240,10 +7566,10 @@
       <w:szCs w:val="32"/>
     </w:rPr>
   </w:style>
-  <w:style w:type="paragraph" w:styleId="Ttulodosumrio">
+  <w:style w:type="paragraph" w:styleId="ContentsHeading">
     <w:name w:val="TOC Heading"/>
-    <w:basedOn w:val="Ttulo1"/>
-    <w:next w:val="Corpodotexto"/>
+    <w:basedOn w:val="Heading1"/>
+    <w:next w:val="TextBody"/>
     <w:uiPriority w:val="39"/>
     <w:unhideWhenUsed/>
     <w:qFormat/>
@@ -7278,7 +7604,7 @@
   </w:style>
   <w:style w:type="paragraph" w:styleId="TOAHeading">
     <w:name w:val="TOA Heading"/>
-    <w:basedOn w:val="Ttulodondicealfabtico"/>
+    <w:basedOn w:val="IndexHeading"/>
     <w:qFormat/>
     <w:pPr>
       <w:suppressLineNumbers/>
@@ -7291,7 +7617,7 @@
       <w:szCs w:val="32"/>
     </w:rPr>
   </w:style>
-  <w:style w:type="paragraph" w:styleId="Sumrio1">
+  <w:style w:type="paragraph" w:styleId="Contents1">
     <w:name w:val="TOC 1"/>
     <w:basedOn w:val="Ndice"/>
     <w:pPr>
@@ -7308,7 +7634,7 @@
       <w:sz w:val="20"/>
     </w:rPr>
   </w:style>
-  <w:style w:type="paragraph" w:styleId="Sumrio2">
+  <w:style w:type="paragraph" w:styleId="Contents2">
     <w:name w:val="TOC 2"/>
     <w:basedOn w:val="Ndice"/>
     <w:pPr>
@@ -7324,7 +7650,7 @@
       <w:sz w:val="20"/>
     </w:rPr>
   </w:style>
-  <w:style w:type="paragraph" w:styleId="Sumrio3">
+  <w:style w:type="paragraph" w:styleId="Contents3">
     <w:name w:val="TOC 3"/>
     <w:basedOn w:val="Ndice"/>
     <w:pPr>
@@ -7359,7 +7685,14 @@
       <w:sz w:val="20"/>
     </w:rPr>
   </w:style>
-  <w:style w:type="paragraph" w:styleId="Rodap">
+  <w:style w:type="paragraph" w:styleId="HeaderandFooter">
+    <w:name w:val="Header and Footer"/>
+    <w:basedOn w:val="Normal"/>
+    <w:qFormat/>
+    <w:pPr/>
+    <w:rPr/>
+  </w:style>
+  <w:style w:type="paragraph" w:styleId="Footer">
     <w:name w:val="Footer"/>
     <w:basedOn w:val="CabealhoeRodap"/>
     <w:pPr>
@@ -7406,7 +7739,7 @@
       <w:bCs/>
     </w:rPr>
   </w:style>
-  <w:style w:type="paragraph" w:styleId="Cabealho">
+  <w:style w:type="paragraph" w:styleId="Header">
     <w:name w:val="Header"/>
     <w:basedOn w:val="CabealhoeRodap"/>
     <w:pPr>
@@ -7443,7 +7776,7 @@
       <w:sz w:val="20"/>
     </w:rPr>
   </w:style>
-  <w:style w:type="paragraph" w:styleId="Sumrio9">
+  <w:style w:type="paragraph" w:styleId="Contents9">
     <w:name w:val="TOC 9"/>
     <w:basedOn w:val="Ndice"/>
     <w:pPr>
@@ -7458,7 +7791,7 @@
       <w:sz w:val="20"/>
     </w:rPr>
   </w:style>
-  <w:style w:type="paragraph" w:styleId="Sumrio8">
+  <w:style w:type="paragraph" w:styleId="Contents8">
     <w:name w:val="TOC 8"/>
     <w:basedOn w:val="Ndice"/>
     <w:pPr>
@@ -7473,7 +7806,7 @@
       <w:sz w:val="20"/>
     </w:rPr>
   </w:style>
-  <w:style w:type="paragraph" w:styleId="Sumrio7">
+  <w:style w:type="paragraph" w:styleId="Contents7">
     <w:name w:val="TOC 7"/>
     <w:basedOn w:val="Ndice"/>
     <w:pPr>
@@ -7488,7 +7821,7 @@
       <w:sz w:val="20"/>
     </w:rPr>
   </w:style>
-  <w:style w:type="paragraph" w:styleId="Sumrio6">
+  <w:style w:type="paragraph" w:styleId="Contents6">
     <w:name w:val="TOC 6"/>
     <w:basedOn w:val="Ndice"/>
     <w:pPr>
@@ -7503,7 +7836,7 @@
       <w:sz w:val="20"/>
     </w:rPr>
   </w:style>
-  <w:style w:type="paragraph" w:styleId="Sumrio5">
+  <w:style w:type="paragraph" w:styleId="Contents5">
     <w:name w:val="TOC 5"/>
     <w:basedOn w:val="Ndice"/>
     <w:pPr>
@@ -7518,7 +7851,7 @@
       <w:sz w:val="20"/>
     </w:rPr>
   </w:style>
-  <w:style w:type="paragraph" w:styleId="Sumrio4">
+  <w:style w:type="paragraph" w:styleId="Contents4">
     <w:name w:val="TOC 4"/>
     <w:basedOn w:val="Ndice"/>
     <w:pPr>
@@ -7536,7 +7869,7 @@
   <w:style w:type="paragraph" w:styleId="Ttulo10">
     <w:name w:val="Título 10"/>
     <w:basedOn w:val="Ttulo"/>
-    <w:next w:val="Corpodotexto"/>
+    <w:next w:val="TextBody"/>
     <w:qFormat/>
     <w:pPr>
       <w:spacing w:before="60" w:after="60"/>
@@ -7552,7 +7885,7 @@
   </w:style>
   <w:style w:type="paragraph" w:styleId="Ttulodondicedousurio">
     <w:name w:val="Título do índice do usuário"/>
-    <w:basedOn w:val="Ttulodondicealfabtico"/>
+    <w:basedOn w:val="IndexHeading"/>
     <w:qFormat/>
     <w:pPr>
       <w:suppressLineNumbers/>
@@ -7569,7 +7902,7 @@
   </w:style>
   <w:style w:type="paragraph" w:styleId="Ttulodondicedetabelas">
     <w:name w:val="Título do índice de tabelas"/>
-    <w:basedOn w:val="Ttulodondicealfabtico"/>
+    <w:basedOn w:val="IndexHeading"/>
     <w:qFormat/>
     <w:pPr>
       <w:suppressLineNumbers/>
@@ -7586,7 +7919,7 @@
   </w:style>
   <w:style w:type="paragraph" w:styleId="Ttulodondicedeobjetos">
     <w:name w:val="Título do índice de objetos"/>
-    <w:basedOn w:val="Ttulodondicealfabtico"/>
+    <w:basedOn w:val="IndexHeading"/>
     <w:qFormat/>
     <w:pPr>
       <w:suppressLineNumbers/>
@@ -7602,7 +7935,7 @@
   </w:style>
   <w:style w:type="paragraph" w:styleId="Ttulodondicedefiguras">
     <w:name w:val="Título do índice de figuras"/>
-    <w:basedOn w:val="Ttulodondicealfabtico"/>
+    <w:basedOn w:val="IndexHeading"/>
     <w:qFormat/>
     <w:pPr>
       <w:suppressLineNumbers/>
@@ -7629,7 +7962,7 @@
   </w:style>
   <w:style w:type="paragraph" w:styleId="TableofAuthorities">
     <w:name w:val="Table of Authorities"/>
-    <w:basedOn w:val="Ttulodondicealfabtico"/>
+    <w:basedOn w:val="IndexHeading"/>
     <w:qFormat/>
     <w:pPr>
       <w:suppressLineNumbers/>
@@ -7644,7 +7977,7 @@
   </w:style>
   <w:style w:type="paragraph" w:styleId="Tabela">
     <w:name w:val="Tabela"/>
-    <w:basedOn w:val="Legenda"/>
+    <w:basedOn w:val="Caption"/>
     <w:qFormat/>
     <w:pPr/>
     <w:rPr/>
@@ -7652,7 +7985,7 @@
   <w:style w:type="paragraph" w:styleId="Closing">
     <w:name w:val="Closing"/>
     <w:basedOn w:val="Ttulo"/>
-    <w:next w:val="Corpodotexto"/>
+    <w:next w:val="TextBody"/>
     <w:qFormat/>
     <w:pPr>
       <w:jc w:val="center"/>
@@ -7671,6 +8004,29 @@
     <w:qFormat/>
     <w:pPr/>
     <w:rPr/>
+  </w:style>
+  <w:style w:type="paragraph" w:styleId="TableContents">
+    <w:name w:val="Table Contents"/>
+    <w:basedOn w:val="Normal"/>
+    <w:qFormat/>
+    <w:pPr>
+      <w:widowControl w:val="false"/>
+      <w:suppressLineNumbers/>
+    </w:pPr>
+    <w:rPr/>
+  </w:style>
+  <w:style w:type="paragraph" w:styleId="TableHeading">
+    <w:name w:val="Table Heading"/>
+    <w:basedOn w:val="TableContents"/>
+    <w:qFormat/>
+    <w:pPr>
+      <w:suppressLineNumbers/>
+      <w:jc w:val="center"/>
+    </w:pPr>
+    <w:rPr>
+      <w:b/>
+      <w:bCs/>
+    </w:rPr>
   </w:style>
   <w:style w:type="table" w:default="1" w:styleId="Table">
     <w:name w:val="Table"/>

</xml_diff>